<commit_message>
Updated interactables and pictures list
</commit_message>
<xml_diff>
--- a/Writing/Good Boy narrative docs.docx
+++ b/Writing/Good Boy narrative docs.docx
@@ -1,16 +1,12 @@
 
 <file path=word/document.xml><?xml version="1.0" encoding="utf-8"?>
-<w:document xmlns:mc="http://schemas.openxmlformats.org/markup-compatibility/2006" xmlns:o="urn:schemas-microsoft-com:office:office" xmlns:r="http://schemas.openxmlformats.org/officeDocument/2006/relationships" xmlns:m="http://schemas.openxmlformats.org/officeDocument/2006/math" xmlns:v="urn:schemas-microsoft-com:vml" xmlns:wp="http://schemas.openxmlformats.org/drawingml/2006/wordprocessingDrawing" xmlns:w10="urn:schemas-microsoft-com:office:word" xmlns:w="http://schemas.openxmlformats.org/wordprocessingml/2006/main" xmlns:wne="http://schemas.microsoft.com/office/word/2006/wordml" xmlns:sl="http://schemas.openxmlformats.org/schemaLibrary/2006/main" xmlns:a="http://schemas.openxmlformats.org/drawingml/2006/main" xmlns:pic="http://schemas.openxmlformats.org/drawingml/2006/picture" xmlns:c="http://schemas.openxmlformats.org/drawingml/2006/chart" xmlns:lc="http://schemas.openxmlformats.org/drawingml/2006/lockedCanvas" xmlns:dgm="http://schemas.openxmlformats.org/drawingml/2006/diagram" xmlns:wps="http://schemas.microsoft.com/office/word/2010/wordprocessingShape" xmlns:wpg="http://schemas.microsoft.com/office/word/2010/wordprocessingGroup" xmlns:w14="http://schemas.microsoft.com/office/word/2010/wordml" xmlns:w15="http://schemas.microsoft.com/office/word/2012/wordml">
+<w:document xmlns:wpc="http://schemas.microsoft.com/office/word/2010/wordprocessingCanvas" xmlns:cx="http://schemas.microsoft.com/office/drawing/2014/chartex" xmlns:cx1="http://schemas.microsoft.com/office/drawing/2015/9/8/chartex" xmlns:cx2="http://schemas.microsoft.com/office/drawing/2015/10/21/chartex" xmlns:cx3="http://schemas.microsoft.com/office/drawing/2016/5/9/chartex" xmlns:cx4="http://schemas.microsoft.com/office/drawing/2016/5/10/chartex" xmlns:cx5="http://schemas.microsoft.com/office/drawing/2016/5/11/chartex" xmlns:cx6="http://schemas.microsoft.com/office/drawing/2016/5/12/chartex" xmlns:cx7="http://schemas.microsoft.com/office/drawing/2016/5/13/chartex" xmlns:cx8="http://schemas.microsoft.com/office/drawing/2016/5/14/chartex" xmlns:mc="http://schemas.openxmlformats.org/markup-compatibility/2006" xmlns:aink="http://schemas.microsoft.com/office/drawing/2016/ink" xmlns:am3d="http://schemas.microsoft.com/office/drawing/2017/model3d" xmlns:o="urn:schemas-microsoft-com:office:office" xmlns:r="http://schemas.openxmlformats.org/officeDocument/2006/relationships" xmlns:m="http://schemas.openxmlformats.org/officeDocument/2006/math" xmlns:v="urn:schemas-microsoft-com:vml" xmlns:wp14="http://schemas.microsoft.com/office/word/2010/wordprocessingDrawing" xmlns:wp="http://schemas.openxmlformats.org/drawingml/2006/wordprocessingDrawing" xmlns:w10="urn:schemas-microsoft-com:office:word" xmlns:w="http://schemas.openxmlformats.org/wordprocessingml/2006/main" xmlns:w14="http://schemas.microsoft.com/office/word/2010/wordml" xmlns:w15="http://schemas.microsoft.com/office/word/2012/wordml" xmlns:w16cid="http://schemas.microsoft.com/office/word/2016/wordml/cid" xmlns:w16se="http://schemas.microsoft.com/office/word/2015/wordml/symex" xmlns:wpg="http://schemas.microsoft.com/office/word/2010/wordprocessingGroup" xmlns:wpi="http://schemas.microsoft.com/office/word/2010/wordprocessingInk" xmlns:wne="http://schemas.microsoft.com/office/word/2006/wordml" xmlns:wps="http://schemas.microsoft.com/office/word/2010/wordprocessingShape" mc:Ignorable="w14 w15 w16se w16cid wp14">
   <w:body>
     <w:p>
       <w:pPr>
         <w:contextualSpacing w:val="0"/>
-        <w:rPr/>
-      </w:pPr>
-      <w:r>
-        <w:rPr>
-          <w:rtl w:val="0"/>
-        </w:rPr>
+      </w:pPr>
+      <w:r>
         <w:t xml:space="preserve">Player Character - </w:t>
       </w:r>
     </w:p>
@@ -20,16 +16,9 @@
           <w:ilvl w:val="0"/>
           <w:numId w:val="1"/>
         </w:numPr>
-        <w:ind w:left="720" w:hanging="360"/>
-        <w:rPr>
-          <w:u w:val="none"/>
-        </w:rPr>
-      </w:pPr>
-      <w:r>
-        <w:rPr>
-          <w:rtl w:val="0"/>
-        </w:rPr>
-        <w:t xml:space="preserve">Dog</w:t>
+      </w:pPr>
+      <w:r>
+        <w:t>Dog</w:t>
       </w:r>
     </w:p>
     <w:p>
@@ -38,16 +27,17 @@
           <w:ilvl w:val="0"/>
           <w:numId w:val="1"/>
         </w:numPr>
-        <w:ind w:left="720" w:hanging="360"/>
-        <w:rPr>
-          <w:u w:val="none"/>
-        </w:rPr>
-      </w:pPr>
-      <w:r>
-        <w:rPr>
-          <w:rtl w:val="0"/>
-        </w:rPr>
-        <w:t xml:space="preserve">Small-ish dog?</w:t>
+      </w:pPr>
+      <w:r>
+        <w:t>Small-</w:t>
+      </w:r>
+      <w:proofErr w:type="spellStart"/>
+      <w:r>
+        <w:t>ish</w:t>
+      </w:r>
+      <w:proofErr w:type="spellEnd"/>
+      <w:r>
+        <w:t xml:space="preserve"> dog?</w:t>
       </w:r>
     </w:p>
     <w:p>
@@ -56,38 +46,21 @@
           <w:ilvl w:val="0"/>
           <w:numId w:val="1"/>
         </w:numPr>
-        <w:ind w:left="720" w:hanging="360"/>
-        <w:rPr>
-          <w:u w:val="none"/>
-        </w:rPr>
-      </w:pPr>
-      <w:r>
-        <w:rPr>
-          <w:rtl w:val="0"/>
-        </w:rPr>
-        <w:t xml:space="preserve">Black Lab is easiest for pictures (Ralph)</w:t>
+      </w:pPr>
+      <w:r>
+        <w:t>Black Lab is easiest for pictures (Ralph)</w:t>
       </w:r>
     </w:p>
     <w:p>
       <w:pPr>
         <w:contextualSpacing w:val="0"/>
-        <w:rPr/>
-      </w:pPr>
-      <w:r>
-        <w:rPr>
-          <w:rtl w:val="0"/>
-        </w:rPr>
-      </w:r>
+      </w:pPr>
     </w:p>
     <w:p>
       <w:pPr>
         <w:contextualSpacing w:val="0"/>
-        <w:rPr/>
-      </w:pPr>
-      <w:r>
-        <w:rPr>
-          <w:rtl w:val="0"/>
-        </w:rPr>
+      </w:pPr>
+      <w:r>
         <w:t xml:space="preserve">Owner - </w:t>
       </w:r>
     </w:p>
@@ -97,16 +70,9 @@
           <w:ilvl w:val="0"/>
           <w:numId w:val="4"/>
         </w:numPr>
-        <w:ind w:left="720" w:hanging="360"/>
-        <w:rPr>
-          <w:u w:val="none"/>
-        </w:rPr>
-      </w:pPr>
-      <w:r>
-        <w:rPr>
-          <w:rtl w:val="0"/>
-        </w:rPr>
-        <w:t xml:space="preserve">40s-50s</w:t>
+      </w:pPr>
+      <w:r>
+        <w:t>40s-50s</w:t>
       </w:r>
     </w:p>
     <w:p>
@@ -115,16 +81,9 @@
           <w:ilvl w:val="0"/>
           <w:numId w:val="4"/>
         </w:numPr>
-        <w:ind w:left="720" w:hanging="360"/>
-        <w:rPr>
-          <w:u w:val="none"/>
-        </w:rPr>
-      </w:pPr>
-      <w:r>
-        <w:rPr>
-          <w:rtl w:val="0"/>
-        </w:rPr>
-        <w:t xml:space="preserve">Gay</w:t>
+      </w:pPr>
+      <w:r>
+        <w:t>Gay</w:t>
       </w:r>
     </w:p>
     <w:p>
@@ -133,16 +92,9 @@
           <w:ilvl w:val="0"/>
           <w:numId w:val="4"/>
         </w:numPr>
-        <w:ind w:left="720" w:hanging="360"/>
-        <w:rPr>
-          <w:u w:val="none"/>
-        </w:rPr>
-      </w:pPr>
-      <w:r>
-        <w:rPr>
-          <w:rtl w:val="0"/>
-        </w:rPr>
-        <w:t xml:space="preserve">Was in early 20s during AIDS epidemic of 1970s, past is finally catching up to him.</w:t>
+      </w:pPr>
+      <w:r>
+        <w:t>Was in early 20s during AIDS epidemic of 1970s, past is finally catching up to him.</w:t>
       </w:r>
     </w:p>
     <w:p>
@@ -151,39 +103,22 @@
           <w:ilvl w:val="0"/>
           <w:numId w:val="4"/>
         </w:numPr>
-        <w:ind w:left="720" w:hanging="360"/>
-        <w:rPr>
-          <w:u w:val="none"/>
-        </w:rPr>
-      </w:pPr>
-      <w:r>
-        <w:rPr>
-          <w:rtl w:val="0"/>
-        </w:rPr>
-        <w:t xml:space="preserve">Previously had life partner, passed away very recently as of start of game.</w:t>
+      </w:pPr>
+      <w:r>
+        <w:t>Previously had life partner, passed away very recently as of start of game.</w:t>
       </w:r>
     </w:p>
     <w:p>
       <w:pPr>
         <w:contextualSpacing w:val="0"/>
-        <w:rPr/>
-      </w:pPr>
-      <w:r>
-        <w:rPr>
-          <w:rtl w:val="0"/>
-        </w:rPr>
-      </w:r>
+      </w:pPr>
     </w:p>
     <w:p>
       <w:pPr>
         <w:contextualSpacing w:val="0"/>
-        <w:rPr/>
-      </w:pPr>
-      <w:r>
-        <w:rPr>
-          <w:rtl w:val="0"/>
-        </w:rPr>
-        <w:t xml:space="preserve">Larger Storyboard -</w:t>
+      </w:pPr>
+      <w:r>
+        <w:t>Larger Storyboard -</w:t>
       </w:r>
     </w:p>
     <w:p>
@@ -192,16 +127,9 @@
           <w:ilvl w:val="0"/>
           <w:numId w:val="3"/>
         </w:numPr>
-        <w:ind w:left="720" w:hanging="360"/>
-        <w:rPr>
-          <w:u w:val="none"/>
-        </w:rPr>
-      </w:pPr>
-      <w:r>
-        <w:rPr>
-          <w:rtl w:val="0"/>
-        </w:rPr>
-        <w:t xml:space="preserve">Section 1 - Diagnosis</w:t>
+      </w:pPr>
+      <w:r>
+        <w:t>Section 1 - Diagnosis</w:t>
       </w:r>
     </w:p>
     <w:p>
@@ -210,16 +138,20 @@
           <w:ilvl w:val="1"/>
           <w:numId w:val="3"/>
         </w:numPr>
-        <w:ind w:left="1440" w:hanging="360"/>
-        <w:rPr>
-          <w:u w:val="none"/>
-        </w:rPr>
-      </w:pPr>
-      <w:r>
-        <w:rPr>
-          <w:rtl w:val="0"/>
-        </w:rPr>
-        <w:t xml:space="preserve">First day of first section begins as Owner returns from partner’s funeral (wearing a suit). Kneels down in front of dog, tells him he’s a good boy, goes to bathroom and cries.</w:t>
+      </w:pPr>
+      <w:r>
+        <w:t>First day of first section begins as Owner returns fr</w:t>
+      </w:r>
+      <w:r>
+        <w:t xml:space="preserve">om partner’s funeral (wearing a suit). </w:t>
+      </w:r>
+      <w:proofErr w:type="gramStart"/>
+      <w:r>
+        <w:t>Kneels down</w:t>
+      </w:r>
+      <w:proofErr w:type="gramEnd"/>
+      <w:r>
+        <w:t xml:space="preserve"> in front of dog, tells him he’s a good boy, goes to bathroom and cries.</w:t>
       </w:r>
     </w:p>
     <w:p>
@@ -228,16 +160,12 @@
           <w:ilvl w:val="1"/>
           <w:numId w:val="3"/>
         </w:numPr>
-        <w:ind w:left="1440" w:hanging="360"/>
-        <w:rPr>
-          <w:u w:val="none"/>
-        </w:rPr>
-      </w:pPr>
-      <w:r>
-        <w:rPr>
-          <w:rtl w:val="0"/>
-        </w:rPr>
-        <w:t xml:space="preserve">Later days of level are more about learning routine and doing ‘dog stuff’ - getting the paper, being fed, playing with toys, watching the owner’s routine.</w:t>
+      </w:pPr>
+      <w:r>
+        <w:t>Later days of level are more about learning routine and doing ‘dog stuff’ - getting the paper, being fed, playing with toys, watching</w:t>
+      </w:r>
+      <w:r>
+        <w:t xml:space="preserve"> the owner’s routine.</w:t>
       </w:r>
     </w:p>
     <w:p>
@@ -246,16 +174,9 @@
           <w:ilvl w:val="1"/>
           <w:numId w:val="3"/>
         </w:numPr>
-        <w:ind w:left="1440" w:hanging="360"/>
-        <w:rPr>
-          <w:u w:val="none"/>
-        </w:rPr>
-      </w:pPr>
-      <w:r>
-        <w:rPr>
-          <w:rtl w:val="0"/>
-        </w:rPr>
-        <w:t xml:space="preserve">End of first section - Owner has violent coughing fit, drops food while feeding the dog.</w:t>
+      </w:pPr>
+      <w:r>
+        <w:t>End of first section - Owner has violent coughing fit, drops food while feeding the dog.</w:t>
       </w:r>
     </w:p>
     <w:p>
@@ -264,16 +185,9 @@
           <w:ilvl w:val="1"/>
           <w:numId w:val="3"/>
         </w:numPr>
-        <w:ind w:left="1440" w:hanging="360"/>
-        <w:rPr>
-          <w:u w:val="none"/>
-        </w:rPr>
-      </w:pPr>
-      <w:r>
-        <w:rPr>
-          <w:rtl w:val="0"/>
-        </w:rPr>
-        <w:t xml:space="preserve">Stretch Goal - Playing outside (fetch)</w:t>
+      </w:pPr>
+      <w:r>
+        <w:t>Stretch Goal - Playing outside (fetch)</w:t>
       </w:r>
     </w:p>
     <w:p>
@@ -282,16 +196,9 @@
           <w:ilvl w:val="0"/>
           <w:numId w:val="3"/>
         </w:numPr>
-        <w:ind w:left="720" w:hanging="360"/>
-        <w:rPr>
-          <w:u w:val="none"/>
-        </w:rPr>
-      </w:pPr>
-      <w:r>
-        <w:rPr>
-          <w:rtl w:val="0"/>
-        </w:rPr>
-        <w:t xml:space="preserve">Section 2 - Decline</w:t>
+      </w:pPr>
+      <w:r>
+        <w:t>Section 2 - Decline</w:t>
       </w:r>
     </w:p>
     <w:p>
@@ -300,16 +207,31 @@
           <w:ilvl w:val="1"/>
           <w:numId w:val="3"/>
         </w:numPr>
-        <w:ind w:left="1440" w:hanging="360"/>
-        <w:rPr>
-          <w:u w:val="none"/>
-        </w:rPr>
-      </w:pPr>
-      <w:r>
-        <w:rPr>
-          <w:rtl w:val="0"/>
-        </w:rPr>
-        <w:t xml:space="preserve">First day of second section opens with Owner walking with a cane. Has trouble lifting the food bag so now he just places it on the ground for the dog to eat out of. Has to take 3 different medications at 3 different times. Remembers order on the first day, forgets one or two the next day. Can’t remember by the end. Dog has to remind him by putting the right color toy on the bathroom floor.</w:t>
+      </w:pPr>
+      <w:r>
+        <w:t xml:space="preserve">First day of second section opens with Owner walking with a cane. Has trouble lifting </w:t>
+      </w:r>
+      <w:r>
+        <w:t xml:space="preserve">the food bag so now he just places it on the ground for the dog to eat out of. </w:t>
+      </w:r>
+      <w:proofErr w:type="gramStart"/>
+      <w:r>
+        <w:t>Has to</w:t>
+      </w:r>
+      <w:proofErr w:type="gramEnd"/>
+      <w:r>
+        <w:t xml:space="preserve"> take 3 different medications at 3 different times. Remembers order on the first day, forgets one or two the next day. Can’t remember by the end. Dog </w:t>
+      </w:r>
+      <w:proofErr w:type="gramStart"/>
+      <w:r>
+        <w:t>has to</w:t>
+      </w:r>
+      <w:proofErr w:type="gramEnd"/>
+      <w:r>
+        <w:t xml:space="preserve"> remind him by </w:t>
+      </w:r>
+      <w:r>
+        <w:t>putting the right color toy on the bathroom floor.</w:t>
       </w:r>
     </w:p>
     <w:p>
@@ -318,16 +240,9 @@
           <w:ilvl w:val="1"/>
           <w:numId w:val="3"/>
         </w:numPr>
-        <w:ind w:left="1440" w:hanging="360"/>
-        <w:rPr>
-          <w:u w:val="none"/>
-        </w:rPr>
-      </w:pPr>
-      <w:r>
-        <w:rPr>
-          <w:rtl w:val="0"/>
-        </w:rPr>
-        <w:t xml:space="preserve">Section 2 closes with the Owner falling and not being able to stand up. Dog can get attention by barking at the door until someone notices or pressing the Owner’s life alert if the playing notices it.</w:t>
+      </w:pPr>
+      <w:r>
+        <w:t>Section 2 closes with the Owner falling and not being able to stand up. Dog can get attention by barking at the door until someone notices or pressing the Owner’s life alert if the playing notices it.</w:t>
       </w:r>
     </w:p>
     <w:p>
@@ -336,16 +251,12 @@
           <w:ilvl w:val="1"/>
           <w:numId w:val="3"/>
         </w:numPr>
-        <w:ind w:left="1440" w:hanging="360"/>
-        <w:rPr>
-          <w:u w:val="none"/>
-        </w:rPr>
-      </w:pPr>
-      <w:r>
-        <w:rPr>
-          <w:rtl w:val="0"/>
-        </w:rPr>
-        <w:t xml:space="preserve">Stretch Goal - Playing fetch with owner inside or from a seated position</w:t>
+      </w:pPr>
+      <w:r>
+        <w:t>Stre</w:t>
+      </w:r>
+      <w:r>
+        <w:t>tch Goal - Playing fetch with owner inside or from a seated position</w:t>
       </w:r>
     </w:p>
     <w:p>
@@ -354,16 +265,9 @@
           <w:ilvl w:val="0"/>
           <w:numId w:val="3"/>
         </w:numPr>
-        <w:ind w:left="720" w:hanging="360"/>
-        <w:rPr>
-          <w:u w:val="none"/>
-        </w:rPr>
-      </w:pPr>
-      <w:r>
-        <w:rPr>
-          <w:rtl w:val="0"/>
-        </w:rPr>
-        <w:t xml:space="preserve">Section 3 - Death</w:t>
+      </w:pPr>
+      <w:r>
+        <w:t>Section 3 - Death</w:t>
       </w:r>
     </w:p>
     <w:p>
@@ -372,39 +276,49 @@
           <w:ilvl w:val="1"/>
           <w:numId w:val="3"/>
         </w:numPr>
-        <w:ind w:left="1440" w:hanging="360"/>
-        <w:rPr>
-          <w:u w:val="none"/>
-        </w:rPr>
-      </w:pPr>
-      <w:r>
-        <w:rPr>
-          <w:rtl w:val="0"/>
-        </w:rPr>
-        <w:t xml:space="preserve">Section 3 opens with the Owner in a wheelchair. He can’t really move around much so the dog pushes him in the wheelchair. Dog has to pull out kibble bag to feed himself, house is in disarray. Dog pushes Owner into bathroom at right times and gives the right hints for meds, but the Owner refuses to take them. Dog pushes him to the table for dinner, man leans over to pet him weakly, tells him he’s such a good boy, and then dies.</w:t>
+      </w:pPr>
+      <w:r>
+        <w:t xml:space="preserve">Section 3 opens with the Owner in a wheelchair. He can’t really move around </w:t>
+      </w:r>
+      <w:proofErr w:type="gramStart"/>
+      <w:r>
+        <w:t>much</w:t>
+      </w:r>
+      <w:proofErr w:type="gramEnd"/>
+      <w:r>
+        <w:t xml:space="preserve"> so the dog pushes him in the wheelchair. Dog </w:t>
+      </w:r>
+      <w:proofErr w:type="gramStart"/>
+      <w:r>
+        <w:t>has to</w:t>
+      </w:r>
+      <w:proofErr w:type="gramEnd"/>
+      <w:r>
+        <w:t xml:space="preserve"> pull out kibble bag to feed himself,</w:t>
+      </w:r>
+      <w:r>
+        <w:t xml:space="preserve"> house is in disarray. Dog pushes Owner into bathroom at right times and gives the right hints for meds, but the Owner refuses to take them. Dog pushes him to the table for dinner, man leans over to pet him weakly, tells him he’s such a good boy, and then </w:t>
+      </w:r>
+      <w:r>
+        <w:t>dies.</w:t>
       </w:r>
     </w:p>
     <w:p>
       <w:pPr>
         <w:contextualSpacing w:val="0"/>
-        <w:rPr/>
-      </w:pPr>
-      <w:r>
-        <w:rPr>
-          <w:rtl w:val="0"/>
-        </w:rPr>
-      </w:r>
+      </w:pPr>
     </w:p>
     <w:p>
       <w:pPr>
         <w:contextualSpacing w:val="0"/>
-        <w:rPr/>
-      </w:pPr>
-      <w:r>
-        <w:rPr>
-          <w:rtl w:val="0"/>
-        </w:rPr>
-        <w:t xml:space="preserve">Interactables-</w:t>
+      </w:pPr>
+      <w:proofErr w:type="spellStart"/>
+      <w:r>
+        <w:t>Interactables</w:t>
+      </w:r>
+      <w:proofErr w:type="spellEnd"/>
+      <w:r>
+        <w:t>-</w:t>
       </w:r>
     </w:p>
     <w:p>
@@ -413,16 +327,9 @@
           <w:ilvl w:val="0"/>
           <w:numId w:val="6"/>
         </w:numPr>
-        <w:ind w:left="720" w:hanging="360"/>
-        <w:rPr>
-          <w:u w:val="none"/>
-        </w:rPr>
-      </w:pPr>
-      <w:r>
-        <w:rPr>
-          <w:rtl w:val="0"/>
-        </w:rPr>
-        <w:t xml:space="preserve">Dog Toys - One red, one blue, one green</w:t>
+      </w:pPr>
+      <w:r>
+        <w:t>Dog Toys - One red, one blue, one green</w:t>
       </w:r>
     </w:p>
     <w:p>
@@ -431,16 +338,9 @@
           <w:ilvl w:val="0"/>
           <w:numId w:val="6"/>
         </w:numPr>
-        <w:ind w:left="720" w:hanging="360"/>
-        <w:rPr>
-          <w:u w:val="none"/>
-        </w:rPr>
-      </w:pPr>
-      <w:r>
-        <w:rPr>
-          <w:rtl w:val="0"/>
-        </w:rPr>
-        <w:t xml:space="preserve">Kibble Bag - Only interactable in parts 2 and 3. Just for eating in part 2, then moving and eating in part 3.</w:t>
+      </w:pPr>
+      <w:r>
+        <w:t>Kibble Bag - Only interactable in parts 2 and 3. Just for eating in part 2, then moving and eating in part 3.</w:t>
       </w:r>
     </w:p>
     <w:p>
@@ -449,16 +349,9 @@
           <w:ilvl w:val="0"/>
           <w:numId w:val="6"/>
         </w:numPr>
-        <w:ind w:left="720" w:hanging="360"/>
-        <w:rPr>
-          <w:u w:val="none"/>
-        </w:rPr>
-      </w:pPr>
-      <w:r>
-        <w:rPr>
-          <w:rtl w:val="0"/>
-        </w:rPr>
-        <w:t xml:space="preserve">Newspaper</w:t>
+      </w:pPr>
+      <w:r>
+        <w:t>Newspaper</w:t>
       </w:r>
     </w:p>
     <w:p>
@@ -467,16 +360,26 @@
           <w:ilvl w:val="0"/>
           <w:numId w:val="6"/>
         </w:numPr>
-        <w:ind w:left="720" w:hanging="360"/>
-        <w:rPr>
-          <w:u w:val="none"/>
-        </w:rPr>
-      </w:pPr>
-      <w:r>
-        <w:rPr>
-          <w:rtl w:val="0"/>
-        </w:rPr>
-        <w:t xml:space="preserve">Wheelchair - pushable or pullable depending on what we decide</w:t>
+      </w:pPr>
+      <w:r>
+        <w:lastRenderedPageBreak/>
+        <w:t xml:space="preserve">Wheelchair - </w:t>
+      </w:r>
+      <w:proofErr w:type="spellStart"/>
+      <w:r>
+        <w:t>pushable</w:t>
+      </w:r>
+      <w:proofErr w:type="spellEnd"/>
+      <w:r>
+        <w:t xml:space="preserve"> or </w:t>
+      </w:r>
+      <w:proofErr w:type="spellStart"/>
+      <w:r>
+        <w:t>pullable</w:t>
+      </w:r>
+      <w:proofErr w:type="spellEnd"/>
+      <w:r>
+        <w:t xml:space="preserve"> depending on what we decide</w:t>
       </w:r>
     </w:p>
     <w:p>
@@ -485,17 +388,15 @@
           <w:ilvl w:val="0"/>
           <w:numId w:val="6"/>
         </w:numPr>
-        <w:ind w:left="720" w:hanging="360"/>
-        <w:rPr>
-          <w:u w:val="none"/>
-        </w:rPr>
-      </w:pPr>
-      <w:r>
-        <w:rPr>
-          <w:rtl w:val="0"/>
-        </w:rPr>
-        <w:t xml:space="preserve">Pictures (zoom for closer look)</w:t>
-      </w:r>
+      </w:pPr>
+      <w:r>
+        <w:t>Pictures (zoom for closer look and play voice line</w:t>
+      </w:r>
+      <w:r>
+        <w:t>)</w:t>
+      </w:r>
+      <w:bookmarkStart w:id="0" w:name="_GoBack"/>
+      <w:bookmarkEnd w:id="0"/>
     </w:p>
     <w:p>
       <w:pPr>
@@ -503,16 +404,9 @@
           <w:ilvl w:val="0"/>
           <w:numId w:val="6"/>
         </w:numPr>
-        <w:ind w:left="720" w:hanging="360"/>
-        <w:rPr>
-          <w:u w:val="none"/>
-        </w:rPr>
-      </w:pPr>
-      <w:r>
-        <w:rPr>
-          <w:rtl w:val="0"/>
-        </w:rPr>
-        <w:t xml:space="preserve">Ball for fetch</w:t>
+      </w:pPr>
+      <w:r>
+        <w:t>Ball for fetch</w:t>
       </w:r>
     </w:p>
     <w:p>
@@ -521,39 +415,66 @@
           <w:ilvl w:val="0"/>
           <w:numId w:val="6"/>
         </w:numPr>
-        <w:ind w:left="720" w:hanging="360"/>
-        <w:rPr>
-          <w:u w:val="none"/>
-        </w:rPr>
-      </w:pPr>
-      <w:r>
-        <w:rPr>
-          <w:rtl w:val="0"/>
-        </w:rPr>
-        <w:t xml:space="preserve">Stick</w:t>
+      </w:pPr>
+      <w:r>
+        <w:t>Stick</w:t>
+      </w:r>
+    </w:p>
+    <w:p>
+      <w:pPr>
+        <w:numPr>
+          <w:ilvl w:val="0"/>
+          <w:numId w:val="6"/>
+        </w:numPr>
+      </w:pPr>
+      <w:r>
+        <w:t>Living Room Seats (for jumping on and looking at photos)</w:t>
+      </w:r>
+    </w:p>
+    <w:p>
+      <w:pPr>
+        <w:numPr>
+          <w:ilvl w:val="0"/>
+          <w:numId w:val="6"/>
+        </w:numPr>
+      </w:pPr>
+      <w:r>
+        <w:t>Hiking Backpack</w:t>
+      </w:r>
+    </w:p>
+    <w:p>
+      <w:pPr>
+        <w:numPr>
+          <w:ilvl w:val="0"/>
+          <w:numId w:val="6"/>
+        </w:numPr>
+      </w:pPr>
+      <w:r>
+        <w:t>Jacket</w:t>
+      </w:r>
+    </w:p>
+    <w:p>
+      <w:pPr>
+        <w:numPr>
+          <w:ilvl w:val="0"/>
+          <w:numId w:val="6"/>
+        </w:numPr>
+      </w:pPr>
+      <w:r>
+        <w:t>Playbill</w:t>
       </w:r>
     </w:p>
     <w:p>
       <w:pPr>
         <w:contextualSpacing w:val="0"/>
-        <w:rPr/>
-      </w:pPr>
-      <w:r>
-        <w:rPr>
-          <w:rtl w:val="0"/>
-        </w:rPr>
-      </w:r>
+      </w:pPr>
     </w:p>
     <w:p>
       <w:pPr>
         <w:contextualSpacing w:val="0"/>
-        <w:rPr/>
-      </w:pPr>
-      <w:r>
-        <w:rPr>
-          <w:rtl w:val="0"/>
-        </w:rPr>
-        <w:t xml:space="preserve">Pictures-</w:t>
+      </w:pPr>
+      <w:r>
+        <w:t>Pictures-</w:t>
       </w:r>
     </w:p>
     <w:p>
@@ -562,16 +483,12 @@
           <w:ilvl w:val="0"/>
           <w:numId w:val="5"/>
         </w:numPr>
-        <w:ind w:left="720" w:hanging="360"/>
-        <w:rPr>
-          <w:u w:val="none"/>
-        </w:rPr>
-      </w:pPr>
-      <w:r>
-        <w:rPr>
-          <w:rtl w:val="0"/>
-        </w:rPr>
-        <w:t xml:space="preserve">Owner and family (parents or siblings with younger owner)</w:t>
+      </w:pPr>
+      <w:r>
+        <w:t xml:space="preserve">Owner and </w:t>
+      </w:r>
+      <w:r>
+        <w:t>family (parents or siblings with younger owner)</w:t>
       </w:r>
     </w:p>
     <w:p>
@@ -580,16 +497,9 @@
           <w:ilvl w:val="0"/>
           <w:numId w:val="5"/>
         </w:numPr>
-        <w:ind w:left="720" w:hanging="360"/>
-        <w:rPr>
-          <w:u w:val="none"/>
-        </w:rPr>
-      </w:pPr>
-      <w:r>
-        <w:rPr>
-          <w:rtl w:val="0"/>
-        </w:rPr>
-        <w:t xml:space="preserve">Owner and older family/friends (older siblings and partner)</w:t>
+      </w:pPr>
+      <w:r>
+        <w:t>Owner and younger friends</w:t>
       </w:r>
     </w:p>
     <w:p>
@@ -598,16 +508,9 @@
           <w:ilvl w:val="0"/>
           <w:numId w:val="5"/>
         </w:numPr>
-        <w:ind w:left="720" w:hanging="360"/>
-        <w:rPr>
-          <w:u w:val="none"/>
-        </w:rPr>
-      </w:pPr>
-      <w:r>
-        <w:rPr>
-          <w:rtl w:val="0"/>
-        </w:rPr>
-        <w:t xml:space="preserve">Something to do with 70s/AIDS epidemic</w:t>
+      </w:pPr>
+      <w:r>
+        <w:t>Something to do with 70s New York</w:t>
       </w:r>
     </w:p>
     <w:p>
@@ -616,16 +519,9 @@
           <w:ilvl w:val="0"/>
           <w:numId w:val="5"/>
         </w:numPr>
-        <w:ind w:left="720" w:hanging="360"/>
-        <w:rPr>
-          <w:u w:val="none"/>
-        </w:rPr>
-      </w:pPr>
-      <w:r>
-        <w:rPr>
-          <w:rtl w:val="0"/>
-        </w:rPr>
-        <w:t xml:space="preserve">A few pictures of Owner and Dog (dog park, hiking, backyard, inside)</w:t>
+      </w:pPr>
+      <w:r>
+        <w:t>Puppy Picture</w:t>
       </w:r>
     </w:p>
     <w:p>
@@ -634,16 +530,9 @@
           <w:ilvl w:val="0"/>
           <w:numId w:val="5"/>
         </w:numPr>
-        <w:ind w:left="720" w:hanging="360"/>
-        <w:rPr>
-          <w:u w:val="none"/>
-        </w:rPr>
-      </w:pPr>
-      <w:r>
-        <w:rPr>
-          <w:rtl w:val="0"/>
-        </w:rPr>
-        <w:t xml:space="preserve">Owner with Partner (maybe a hike, possibly with dog)</w:t>
+      </w:pPr>
+      <w:r>
+        <w:t>Grown Dog Picture</w:t>
       </w:r>
     </w:p>
     <w:p>
@@ -652,39 +541,39 @@
           <w:ilvl w:val="0"/>
           <w:numId w:val="5"/>
         </w:numPr>
-        <w:ind w:left="720" w:hanging="360"/>
-        <w:rPr>
-          <w:u w:val="none"/>
-        </w:rPr>
-      </w:pPr>
-      <w:r>
-        <w:rPr>
-          <w:rtl w:val="0"/>
-        </w:rPr>
-        <w:t xml:space="preserve">Owner with Partner (kissing/nice romantic shot)</w:t>
+      </w:pPr>
+      <w:r>
+        <w:t>Owner with Partner (maybe a hike, possib</w:t>
+      </w:r>
+      <w:r>
+        <w:t>ly with dog)</w:t>
+      </w:r>
+    </w:p>
+    <w:p>
+      <w:pPr>
+        <w:numPr>
+          <w:ilvl w:val="0"/>
+          <w:numId w:val="5"/>
+        </w:numPr>
+      </w:pPr>
+      <w:r>
+        <w:t>Owner with Partner (</w:t>
+      </w:r>
+      <w:r>
+        <w:t>nice romantic shot)</w:t>
       </w:r>
     </w:p>
     <w:p>
       <w:pPr>
         <w:contextualSpacing w:val="0"/>
-        <w:rPr/>
-      </w:pPr>
-      <w:r>
-        <w:rPr>
-          <w:rtl w:val="0"/>
-        </w:rPr>
-      </w:r>
+      </w:pPr>
     </w:p>
     <w:p>
       <w:pPr>
         <w:contextualSpacing w:val="0"/>
-        <w:rPr/>
-      </w:pPr>
-      <w:r>
-        <w:rPr>
-          <w:rtl w:val="0"/>
-        </w:rPr>
-        <w:t xml:space="preserve">Environmental Objects</w:t>
+      </w:pPr>
+      <w:r>
+        <w:t>Environmental Objects</w:t>
       </w:r>
     </w:p>
     <w:p>
@@ -693,16 +582,9 @@
           <w:ilvl w:val="0"/>
           <w:numId w:val="2"/>
         </w:numPr>
-        <w:ind w:left="720" w:hanging="360"/>
-        <w:rPr>
-          <w:u w:val="none"/>
-        </w:rPr>
-      </w:pPr>
-      <w:r>
-        <w:rPr>
-          <w:rtl w:val="0"/>
-        </w:rPr>
-        <w:t xml:space="preserve">Hiking Backpack (matches from picture)</w:t>
+      </w:pPr>
+      <w:r>
+        <w:t>Hiking Backpack (matches from picture)</w:t>
       </w:r>
     </w:p>
     <w:p>
@@ -711,16 +593,9 @@
           <w:ilvl w:val="0"/>
           <w:numId w:val="2"/>
         </w:numPr>
-        <w:ind w:left="720" w:hanging="360"/>
-        <w:rPr>
-          <w:u w:val="none"/>
-        </w:rPr>
-      </w:pPr>
-      <w:r>
-        <w:rPr>
-          <w:rtl w:val="0"/>
-        </w:rPr>
-        <w:t xml:space="preserve">Bike Helmet (matches from picture)</w:t>
+      </w:pPr>
+      <w:r>
+        <w:t>Bike Helmet (matches from picture)</w:t>
       </w:r>
     </w:p>
     <w:p>
@@ -729,16 +604,9 @@
           <w:ilvl w:val="0"/>
           <w:numId w:val="2"/>
         </w:numPr>
-        <w:ind w:left="720" w:hanging="360"/>
-        <w:rPr>
-          <w:u w:val="none"/>
-        </w:rPr>
-      </w:pPr>
-      <w:r>
-        <w:rPr>
-          <w:rtl w:val="0"/>
-        </w:rPr>
-        <w:t xml:space="preserve">Jacket (matches jacket from picture)</w:t>
+      </w:pPr>
+      <w:r>
+        <w:t>Jacket (matches jacket from picture)</w:t>
       </w:r>
     </w:p>
     <w:p>
@@ -747,16 +615,9 @@
           <w:ilvl w:val="0"/>
           <w:numId w:val="2"/>
         </w:numPr>
-        <w:ind w:left="720" w:hanging="360"/>
-        <w:rPr>
-          <w:u w:val="none"/>
-        </w:rPr>
-      </w:pPr>
-      <w:r>
-        <w:rPr>
-          <w:rtl w:val="0"/>
-        </w:rPr>
-        <w:t xml:space="preserve">Bike (matches picture)</w:t>
+      </w:pPr>
+      <w:r>
+        <w:t>Bike (matches picture)</w:t>
       </w:r>
     </w:p>
     <w:p>
@@ -765,30 +626,30 @@
           <w:ilvl w:val="0"/>
           <w:numId w:val="2"/>
         </w:numPr>
-        <w:ind w:left="720" w:hanging="360"/>
-        <w:rPr>
-          <w:u w:val="none"/>
-        </w:rPr>
-      </w:pPr>
-      <w:r>
-        <w:rPr>
-          <w:rtl w:val="0"/>
-        </w:rPr>
-        <w:t xml:space="preserve">Some item (or items) having to do with Partner</w:t>
+      </w:pPr>
+      <w:r>
+        <w:t>Some item (or items) having to do with</w:t>
+      </w:r>
+      <w:r>
+        <w:t xml:space="preserve"> Partner</w:t>
       </w:r>
     </w:p>
     <w:sectPr>
-      <w:pgSz w:h="15840" w:w="12240"/>
-      <w:pgMar w:bottom="1440" w:top="1440" w:left="1440" w:right="1440" w:header="0" w:footer="720"/>
+      <w:pgSz w:w="12240" w:h="15840"/>
+      <w:pgMar w:top="1440" w:right="1440" w:bottom="1440" w:left="1440" w:header="0" w:footer="720" w:gutter="0"/>
       <w:pgNumType w:start="1"/>
+      <w:cols w:space="720"/>
     </w:sectPr>
   </w:body>
 </w:document>
 </file>
 
 <file path=word/numbering.xml><?xml version="1.0" encoding="utf-8"?>
-<w:numbering xmlns:mc="http://schemas.openxmlformats.org/markup-compatibility/2006" xmlns:o="urn:schemas-microsoft-com:office:office" xmlns:r="http://schemas.openxmlformats.org/officeDocument/2006/relationships" xmlns:m="http://schemas.openxmlformats.org/officeDocument/2006/math" xmlns:v="urn:schemas-microsoft-com:vml" xmlns:wp="http://schemas.openxmlformats.org/drawingml/2006/wordprocessingDrawing" xmlns:w10="urn:schemas-microsoft-com:office:word" xmlns:w="http://schemas.openxmlformats.org/wordprocessingml/2006/main" xmlns:wne="http://schemas.microsoft.com/office/word/2006/wordml" xmlns:sl="http://schemas.openxmlformats.org/schemaLibrary/2006/main" xmlns:a="http://schemas.openxmlformats.org/drawingml/2006/main" xmlns:pic="http://schemas.openxmlformats.org/drawingml/2006/picture" xmlns:c="http://schemas.openxmlformats.org/drawingml/2006/chart" xmlns:lc="http://schemas.openxmlformats.org/drawingml/2006/lockedCanvas" xmlns:dgm="http://schemas.openxmlformats.org/drawingml/2006/diagram" xmlns:wps="http://schemas.microsoft.com/office/word/2010/wordprocessingShape" xmlns:wpg="http://schemas.microsoft.com/office/word/2010/wordprocessingGroup" xmlns:w14="http://schemas.microsoft.com/office/word/2010/wordml" xmlns:w15="http://schemas.microsoft.com/office/word/2012/wordml">
-  <w:abstractNum w:abstractNumId="1">
+<w:numbering xmlns:wpc="http://schemas.microsoft.com/office/word/2010/wordprocessingCanvas" xmlns:cx="http://schemas.microsoft.com/office/drawing/2014/chartex" xmlns:cx1="http://schemas.microsoft.com/office/drawing/2015/9/8/chartex" xmlns:cx2="http://schemas.microsoft.com/office/drawing/2015/10/21/chartex" xmlns:cx3="http://schemas.microsoft.com/office/drawing/2016/5/9/chartex" xmlns:cx4="http://schemas.microsoft.com/office/drawing/2016/5/10/chartex" xmlns:cx5="http://schemas.microsoft.com/office/drawing/2016/5/11/chartex" xmlns:cx6="http://schemas.microsoft.com/office/drawing/2016/5/12/chartex" xmlns:cx7="http://schemas.microsoft.com/office/drawing/2016/5/13/chartex" xmlns:cx8="http://schemas.microsoft.com/office/drawing/2016/5/14/chartex" xmlns:mc="http://schemas.openxmlformats.org/markup-compatibility/2006" xmlns:aink="http://schemas.microsoft.com/office/drawing/2016/ink" xmlns:am3d="http://schemas.microsoft.com/office/drawing/2017/model3d" xmlns:o="urn:schemas-microsoft-com:office:office" xmlns:r="http://schemas.openxmlformats.org/officeDocument/2006/relationships" xmlns:m="http://schemas.openxmlformats.org/officeDocument/2006/math" xmlns:v="urn:schemas-microsoft-com:vml" xmlns:wp14="http://schemas.microsoft.com/office/word/2010/wordprocessingDrawing" xmlns:wp="http://schemas.openxmlformats.org/drawingml/2006/wordprocessingDrawing" xmlns:w10="urn:schemas-microsoft-com:office:word" xmlns:w="http://schemas.openxmlformats.org/wordprocessingml/2006/main" xmlns:w14="http://schemas.microsoft.com/office/word/2010/wordml" xmlns:w15="http://schemas.microsoft.com/office/word/2012/wordml" xmlns:w16cid="http://schemas.microsoft.com/office/word/2016/wordml/cid" xmlns:w16se="http://schemas.microsoft.com/office/word/2015/wordml/symex" xmlns:wpg="http://schemas.microsoft.com/office/word/2010/wordprocessingGroup" xmlns:wpi="http://schemas.microsoft.com/office/word/2010/wordprocessingInk" xmlns:wne="http://schemas.microsoft.com/office/word/2006/wordml" xmlns:wps="http://schemas.microsoft.com/office/word/2010/wordprocessingShape" mc:Ignorable="w14 w15 w16se w16cid wp14">
+  <w:abstractNum w:abstractNumId="0" w15:restartNumberingAfterBreak="0">
+    <w:nsid w:val="04DD5413"/>
+    <w:multiLevelType w:val="multilevel"/>
+    <w:tmpl w:val="41720210"/>
     <w:lvl w:ilvl="0">
       <w:start w:val="1"/>
       <w:numFmt w:val="bullet"/>
@@ -898,7 +759,10 @@
       </w:rPr>
     </w:lvl>
   </w:abstractNum>
-  <w:abstractNum w:abstractNumId="2">
+  <w:abstractNum w:abstractNumId="1" w15:restartNumberingAfterBreak="0">
+    <w:nsid w:val="45CE4098"/>
+    <w:multiLevelType w:val="multilevel"/>
+    <w:tmpl w:val="9586AEFE"/>
     <w:lvl w:ilvl="0">
       <w:start w:val="1"/>
       <w:numFmt w:val="bullet"/>
@@ -1008,7 +872,10 @@
       </w:rPr>
     </w:lvl>
   </w:abstractNum>
-  <w:abstractNum w:abstractNumId="3">
+  <w:abstractNum w:abstractNumId="2" w15:restartNumberingAfterBreak="0">
+    <w:nsid w:val="4BD73489"/>
+    <w:multiLevelType w:val="multilevel"/>
+    <w:tmpl w:val="7632C434"/>
     <w:lvl w:ilvl="0">
       <w:start w:val="1"/>
       <w:numFmt w:val="bullet"/>
@@ -1118,7 +985,10 @@
       </w:rPr>
     </w:lvl>
   </w:abstractNum>
-  <w:abstractNum w:abstractNumId="4">
+  <w:abstractNum w:abstractNumId="3" w15:restartNumberingAfterBreak="0">
+    <w:nsid w:val="71F9362D"/>
+    <w:multiLevelType w:val="multilevel"/>
+    <w:tmpl w:val="37C62E34"/>
     <w:lvl w:ilvl="0">
       <w:start w:val="1"/>
       <w:numFmt w:val="bullet"/>
@@ -1228,7 +1098,10 @@
       </w:rPr>
     </w:lvl>
   </w:abstractNum>
-  <w:abstractNum w:abstractNumId="5">
+  <w:abstractNum w:abstractNumId="4" w15:restartNumberingAfterBreak="0">
+    <w:nsid w:val="78D25E3E"/>
+    <w:multiLevelType w:val="multilevel"/>
+    <w:tmpl w:val="8C32FC6A"/>
     <w:lvl w:ilvl="0">
       <w:start w:val="1"/>
       <w:numFmt w:val="bullet"/>
@@ -1338,7 +1211,10 @@
       </w:rPr>
     </w:lvl>
   </w:abstractNum>
-  <w:abstractNum w:abstractNumId="6">
+  <w:abstractNum w:abstractNumId="5" w15:restartNumberingAfterBreak="0">
+    <w:nsid w:val="7EC113F1"/>
+    <w:multiLevelType w:val="multilevel"/>
+    <w:tmpl w:val="61DE0FEE"/>
     <w:lvl w:ilvl="0">
       <w:start w:val="1"/>
       <w:numFmt w:val="bullet"/>
@@ -1449,58 +1325,436 @@
     </w:lvl>
   </w:abstractNum>
   <w:num w:numId="1">
-    <w:abstractNumId w:val="1"/>
+    <w:abstractNumId w:val="3"/>
   </w:num>
   <w:num w:numId="2">
-    <w:abstractNumId w:val="2"/>
+    <w:abstractNumId w:val="4"/>
   </w:num>
   <w:num w:numId="3">
-    <w:abstractNumId w:val="3"/>
+    <w:abstractNumId w:val="0"/>
   </w:num>
   <w:num w:numId="4">
-    <w:abstractNumId w:val="4"/>
+    <w:abstractNumId w:val="1"/>
   </w:num>
   <w:num w:numId="5">
     <w:abstractNumId w:val="5"/>
   </w:num>
   <w:num w:numId="6">
-    <w:abstractNumId w:val="6"/>
+    <w:abstractNumId w:val="2"/>
   </w:num>
 </w:numbering>
 </file>
 
 <file path=word/styles.xml><?xml version="1.0" encoding="utf-8"?>
-<w:styles xmlns:mc="http://schemas.openxmlformats.org/markup-compatibility/2006" xmlns:o="urn:schemas-microsoft-com:office:office" xmlns:r="http://schemas.openxmlformats.org/officeDocument/2006/relationships" xmlns:m="http://schemas.openxmlformats.org/officeDocument/2006/math" xmlns:v="urn:schemas-microsoft-com:vml" xmlns:wp="http://schemas.openxmlformats.org/drawingml/2006/wordprocessingDrawing" xmlns:w10="urn:schemas-microsoft-com:office:word" xmlns:w="http://schemas.openxmlformats.org/wordprocessingml/2006/main" xmlns:wne="http://schemas.microsoft.com/office/word/2006/wordml" xmlns:sl="http://schemas.openxmlformats.org/schemaLibrary/2006/main" xmlns:a="http://schemas.openxmlformats.org/drawingml/2006/main" xmlns:pic="http://schemas.openxmlformats.org/drawingml/2006/picture" xmlns:c="http://schemas.openxmlformats.org/drawingml/2006/chart" xmlns:lc="http://schemas.openxmlformats.org/drawingml/2006/lockedCanvas" xmlns:dgm="http://schemas.openxmlformats.org/drawingml/2006/diagram" xmlns:wps="http://schemas.microsoft.com/office/word/2010/wordprocessingShape" xmlns:wpg="http://schemas.microsoft.com/office/word/2010/wordprocessingGroup" xmlns:w14="http://schemas.microsoft.com/office/word/2010/wordml" xmlns:w15="http://schemas.microsoft.com/office/word/2012/wordml">
+<w:styles xmlns:mc="http://schemas.openxmlformats.org/markup-compatibility/2006" xmlns:r="http://schemas.openxmlformats.org/officeDocument/2006/relationships" xmlns:w="http://schemas.openxmlformats.org/wordprocessingml/2006/main" xmlns:w14="http://schemas.microsoft.com/office/word/2010/wordml" xmlns:w15="http://schemas.microsoft.com/office/word/2012/wordml" xmlns:w16cid="http://schemas.microsoft.com/office/word/2016/wordml/cid" xmlns:w16se="http://schemas.microsoft.com/office/word/2015/wordml/symex" mc:Ignorable="w14 w15 w16se w16cid">
   <w:docDefaults>
     <w:rPrDefault>
       <w:rPr>
-        <w:rFonts w:ascii="Arial" w:cs="Arial" w:eastAsia="Arial" w:hAnsi="Arial"/>
+        <w:rFonts w:ascii="Arial" w:eastAsia="Arial" w:hAnsi="Arial" w:cs="Arial"/>
         <w:sz w:val="22"/>
         <w:szCs w:val="22"/>
-        <w:lang w:val="en"/>
+        <w:lang w:val="en" w:eastAsia="en-US" w:bidi="ar-SA"/>
       </w:rPr>
     </w:rPrDefault>
     <w:pPrDefault>
       <w:pPr>
         <w:spacing w:line="276" w:lineRule="auto"/>
-        <w:contextualSpacing w:val="1"/>
+        <w:contextualSpacing/>
       </w:pPr>
     </w:pPrDefault>
   </w:docDefaults>
-  <w:style w:type="paragraph" w:styleId="Normal" w:default="1">
-    <w:name w:val="normal"/>
-  </w:style>
-  <w:style w:type="table" w:styleId="TableNormal" w:default="1">
-    <w:name w:val="Table Normal"/>
+  <w:latentStyles w:defLockedState="0" w:defUIPriority="99" w:defSemiHidden="0" w:defUnhideWhenUsed="0" w:defQFormat="0" w:count="375">
+    <w:lsdException w:name="Normal" w:uiPriority="0" w:qFormat="1"/>
+    <w:lsdException w:name="heading 1" w:uiPriority="9" w:qFormat="1"/>
+    <w:lsdException w:name="heading 2" w:semiHidden="1" w:uiPriority="9" w:unhideWhenUsed="1" w:qFormat="1"/>
+    <w:lsdException w:name="heading 3" w:semiHidden="1" w:uiPriority="9" w:unhideWhenUsed="1" w:qFormat="1"/>
+    <w:lsdException w:name="heading 4" w:semiHidden="1" w:uiPriority="9" w:unhideWhenUsed="1" w:qFormat="1"/>
+    <w:lsdException w:name="heading 5" w:semiHidden="1" w:uiPriority="9" w:unhideWhenUsed="1" w:qFormat="1"/>
+    <w:lsdException w:name="heading 6" w:semiHidden="1" w:uiPriority="9" w:unhideWhenUsed="1" w:qFormat="1"/>
+    <w:lsdException w:name="heading 7" w:semiHidden="1" w:uiPriority="9" w:unhideWhenUsed="1" w:qFormat="1"/>
+    <w:lsdException w:name="heading 8" w:semiHidden="1" w:uiPriority="9" w:unhideWhenUsed="1" w:qFormat="1"/>
+    <w:lsdException w:name="heading 9" w:semiHidden="1" w:uiPriority="9" w:unhideWhenUsed="1" w:qFormat="1"/>
+    <w:lsdException w:name="index 1" w:semiHidden="1" w:unhideWhenUsed="1"/>
+    <w:lsdException w:name="index 2" w:semiHidden="1" w:unhideWhenUsed="1"/>
+    <w:lsdException w:name="index 3" w:semiHidden="1" w:unhideWhenUsed="1"/>
+    <w:lsdException w:name="index 4" w:semiHidden="1" w:unhideWhenUsed="1"/>
+    <w:lsdException w:name="index 5" w:semiHidden="1" w:unhideWhenUsed="1"/>
+    <w:lsdException w:name="index 6" w:semiHidden="1" w:unhideWhenUsed="1"/>
+    <w:lsdException w:name="index 7" w:semiHidden="1" w:unhideWhenUsed="1"/>
+    <w:lsdException w:name="index 8" w:semiHidden="1" w:unhideWhenUsed="1"/>
+    <w:lsdException w:name="index 9" w:semiHidden="1" w:unhideWhenUsed="1"/>
+    <w:lsdException w:name="toc 1" w:semiHidden="1" w:uiPriority="39" w:unhideWhenUsed="1"/>
+    <w:lsdException w:name="toc 2" w:semiHidden="1" w:uiPriority="39" w:unhideWhenUsed="1"/>
+    <w:lsdException w:name="toc 3" w:semiHidden="1" w:uiPriority="39" w:unhideWhenUsed="1"/>
+    <w:lsdException w:name="toc 4" w:semiHidden="1" w:uiPriority="39" w:unhideWhenUsed="1"/>
+    <w:lsdException w:name="toc 5" w:semiHidden="1" w:uiPriority="39" w:unhideWhenUsed="1"/>
+    <w:lsdException w:name="toc 6" w:semiHidden="1" w:uiPriority="39" w:unhideWhenUsed="1"/>
+    <w:lsdException w:name="toc 7" w:semiHidden="1" w:uiPriority="39" w:unhideWhenUsed="1"/>
+    <w:lsdException w:name="toc 8" w:semiHidden="1" w:uiPriority="39" w:unhideWhenUsed="1"/>
+    <w:lsdException w:name="toc 9" w:semiHidden="1" w:uiPriority="39" w:unhideWhenUsed="1"/>
+    <w:lsdException w:name="Normal Indent" w:semiHidden="1" w:unhideWhenUsed="1"/>
+    <w:lsdException w:name="footnote text" w:semiHidden="1" w:unhideWhenUsed="1"/>
+    <w:lsdException w:name="annotation text" w:semiHidden="1" w:unhideWhenUsed="1"/>
+    <w:lsdException w:name="header" w:semiHidden="1" w:unhideWhenUsed="1"/>
+    <w:lsdException w:name="footer" w:semiHidden="1" w:unhideWhenUsed="1"/>
+    <w:lsdException w:name="index heading" w:semiHidden="1" w:unhideWhenUsed="1"/>
+    <w:lsdException w:name="caption" w:semiHidden="1" w:uiPriority="35" w:unhideWhenUsed="1" w:qFormat="1"/>
+    <w:lsdException w:name="table of figures" w:semiHidden="1" w:unhideWhenUsed="1"/>
+    <w:lsdException w:name="envelope address" w:semiHidden="1" w:unhideWhenUsed="1"/>
+    <w:lsdException w:name="envelope return" w:semiHidden="1" w:unhideWhenUsed="1"/>
+    <w:lsdException w:name="footnote reference" w:semiHidden="1" w:unhideWhenUsed="1"/>
+    <w:lsdException w:name="annotation reference" w:semiHidden="1" w:unhideWhenUsed="1"/>
+    <w:lsdException w:name="line number" w:semiHidden="1" w:unhideWhenUsed="1"/>
+    <w:lsdException w:name="page number" w:semiHidden="1" w:unhideWhenUsed="1"/>
+    <w:lsdException w:name="endnote reference" w:semiHidden="1" w:unhideWhenUsed="1"/>
+    <w:lsdException w:name="endnote text" w:semiHidden="1" w:unhideWhenUsed="1"/>
+    <w:lsdException w:name="table of authorities" w:semiHidden="1" w:unhideWhenUsed="1"/>
+    <w:lsdException w:name="macro" w:semiHidden="1" w:unhideWhenUsed="1"/>
+    <w:lsdException w:name="toa heading" w:semiHidden="1" w:unhideWhenUsed="1"/>
+    <w:lsdException w:name="List" w:semiHidden="1" w:unhideWhenUsed="1"/>
+    <w:lsdException w:name="List Bullet" w:semiHidden="1" w:unhideWhenUsed="1"/>
+    <w:lsdException w:name="List Number" w:semiHidden="1" w:unhideWhenUsed="1"/>
+    <w:lsdException w:name="List 2" w:semiHidden="1" w:unhideWhenUsed="1"/>
+    <w:lsdException w:name="List 3" w:semiHidden="1" w:unhideWhenUsed="1"/>
+    <w:lsdException w:name="List 4" w:semiHidden="1" w:unhideWhenUsed="1"/>
+    <w:lsdException w:name="List 5" w:semiHidden="1" w:unhideWhenUsed="1"/>
+    <w:lsdException w:name="List Bullet 2" w:semiHidden="1" w:unhideWhenUsed="1"/>
+    <w:lsdException w:name="List Bullet 3" w:semiHidden="1" w:unhideWhenUsed="1"/>
+    <w:lsdException w:name="List Bullet 4" w:semiHidden="1" w:unhideWhenUsed="1"/>
+    <w:lsdException w:name="List Bullet 5" w:semiHidden="1" w:unhideWhenUsed="1"/>
+    <w:lsdException w:name="List Number 2" w:semiHidden="1" w:unhideWhenUsed="1"/>
+    <w:lsdException w:name="List Number 3" w:semiHidden="1" w:unhideWhenUsed="1"/>
+    <w:lsdException w:name="List Number 4" w:semiHidden="1" w:unhideWhenUsed="1"/>
+    <w:lsdException w:name="List Number 5" w:semiHidden="1" w:unhideWhenUsed="1"/>
+    <w:lsdException w:name="Title" w:uiPriority="10" w:qFormat="1"/>
+    <w:lsdException w:name="Closing" w:semiHidden="1" w:unhideWhenUsed="1"/>
+    <w:lsdException w:name="Signature" w:semiHidden="1" w:unhideWhenUsed="1"/>
+    <w:lsdException w:name="Default Paragraph Font" w:semiHidden="1" w:uiPriority="1" w:unhideWhenUsed="1"/>
+    <w:lsdException w:name="Body Text" w:semiHidden="1" w:unhideWhenUsed="1"/>
+    <w:lsdException w:name="Body Text Indent" w:semiHidden="1" w:unhideWhenUsed="1"/>
+    <w:lsdException w:name="List Continue" w:semiHidden="1" w:unhideWhenUsed="1"/>
+    <w:lsdException w:name="List Continue 2" w:semiHidden="1" w:unhideWhenUsed="1"/>
+    <w:lsdException w:name="List Continue 3" w:semiHidden="1" w:unhideWhenUsed="1"/>
+    <w:lsdException w:name="List Continue 4" w:semiHidden="1" w:unhideWhenUsed="1"/>
+    <w:lsdException w:name="List Continue 5" w:semiHidden="1" w:unhideWhenUsed="1"/>
+    <w:lsdException w:name="Message Header" w:semiHidden="1" w:unhideWhenUsed="1"/>
+    <w:lsdException w:name="Subtitle" w:uiPriority="11" w:qFormat="1"/>
+    <w:lsdException w:name="Salutation" w:semiHidden="1" w:unhideWhenUsed="1"/>
+    <w:lsdException w:name="Date" w:semiHidden="1" w:unhideWhenUsed="1"/>
+    <w:lsdException w:name="Body Text First Indent" w:semiHidden="1" w:unhideWhenUsed="1"/>
+    <w:lsdException w:name="Body Text First Indent 2" w:semiHidden="1" w:unhideWhenUsed="1"/>
+    <w:lsdException w:name="Note Heading" w:semiHidden="1" w:unhideWhenUsed="1"/>
+    <w:lsdException w:name="Body Text 2" w:semiHidden="1" w:unhideWhenUsed="1"/>
+    <w:lsdException w:name="Body Text 3" w:semiHidden="1" w:unhideWhenUsed="1"/>
+    <w:lsdException w:name="Body Text Indent 2" w:semiHidden="1" w:unhideWhenUsed="1"/>
+    <w:lsdException w:name="Body Text Indent 3" w:semiHidden="1" w:unhideWhenUsed="1"/>
+    <w:lsdException w:name="Block Text" w:semiHidden="1" w:unhideWhenUsed="1"/>
+    <w:lsdException w:name="Hyperlink" w:semiHidden="1" w:unhideWhenUsed="1"/>
+    <w:lsdException w:name="FollowedHyperlink" w:semiHidden="1" w:unhideWhenUsed="1"/>
+    <w:lsdException w:name="Strong" w:uiPriority="22" w:qFormat="1"/>
+    <w:lsdException w:name="Emphasis" w:uiPriority="20" w:qFormat="1"/>
+    <w:lsdException w:name="Document Map" w:semiHidden="1" w:unhideWhenUsed="1"/>
+    <w:lsdException w:name="Plain Text" w:semiHidden="1" w:unhideWhenUsed="1"/>
+    <w:lsdException w:name="E-mail Signature" w:semiHidden="1" w:unhideWhenUsed="1"/>
+    <w:lsdException w:name="HTML Top of Form" w:semiHidden="1" w:unhideWhenUsed="1"/>
+    <w:lsdException w:name="HTML Bottom of Form" w:semiHidden="1" w:unhideWhenUsed="1"/>
+    <w:lsdException w:name="Normal (Web)" w:semiHidden="1" w:unhideWhenUsed="1"/>
+    <w:lsdException w:name="HTML Acronym" w:semiHidden="1" w:unhideWhenUsed="1"/>
+    <w:lsdException w:name="HTML Address" w:semiHidden="1" w:unhideWhenUsed="1"/>
+    <w:lsdException w:name="HTML Cite" w:semiHidden="1" w:unhideWhenUsed="1"/>
+    <w:lsdException w:name="HTML Code" w:semiHidden="1" w:unhideWhenUsed="1"/>
+    <w:lsdException w:name="HTML Definition" w:semiHidden="1" w:unhideWhenUsed="1"/>
+    <w:lsdException w:name="HTML Keyboard" w:semiHidden="1" w:unhideWhenUsed="1"/>
+    <w:lsdException w:name="HTML Preformatted" w:semiHidden="1" w:unhideWhenUsed="1"/>
+    <w:lsdException w:name="HTML Sample" w:semiHidden="1" w:unhideWhenUsed="1"/>
+    <w:lsdException w:name="HTML Typewriter" w:semiHidden="1" w:unhideWhenUsed="1"/>
+    <w:lsdException w:name="HTML Variable" w:semiHidden="1" w:unhideWhenUsed="1"/>
+    <w:lsdException w:name="Normal Table" w:semiHidden="1" w:unhideWhenUsed="1"/>
+    <w:lsdException w:name="annotation subject" w:semiHidden="1" w:unhideWhenUsed="1"/>
+    <w:lsdException w:name="No List" w:semiHidden="1" w:unhideWhenUsed="1"/>
+    <w:lsdException w:name="Outline List 1" w:semiHidden="1" w:unhideWhenUsed="1"/>
+    <w:lsdException w:name="Outline List 2" w:semiHidden="1" w:unhideWhenUsed="1"/>
+    <w:lsdException w:name="Outline List 3" w:semiHidden="1" w:unhideWhenUsed="1"/>
+    <w:lsdException w:name="Table Simple 1" w:semiHidden="1" w:unhideWhenUsed="1"/>
+    <w:lsdException w:name="Table Simple 2" w:semiHidden="1" w:unhideWhenUsed="1"/>
+    <w:lsdException w:name="Table Simple 3" w:semiHidden="1" w:unhideWhenUsed="1"/>
+    <w:lsdException w:name="Table Classic 1" w:semiHidden="1" w:unhideWhenUsed="1"/>
+    <w:lsdException w:name="Table Classic 2" w:semiHidden="1" w:unhideWhenUsed="1"/>
+    <w:lsdException w:name="Table Classic 3" w:semiHidden="1" w:unhideWhenUsed="1"/>
+    <w:lsdException w:name="Table Classic 4" w:semiHidden="1" w:unhideWhenUsed="1"/>
+    <w:lsdException w:name="Table Colorful 1" w:semiHidden="1" w:unhideWhenUsed="1"/>
+    <w:lsdException w:name="Table Colorful 2" w:semiHidden="1" w:unhideWhenUsed="1"/>
+    <w:lsdException w:name="Table Colorful 3" w:semiHidden="1" w:unhideWhenUsed="1"/>
+    <w:lsdException w:name="Table Columns 1" w:semiHidden="1" w:unhideWhenUsed="1"/>
+    <w:lsdException w:name="Table Columns 2" w:semiHidden="1" w:unhideWhenUsed="1"/>
+    <w:lsdException w:name="Table Columns 3" w:semiHidden="1" w:unhideWhenUsed="1"/>
+    <w:lsdException w:name="Table Columns 4" w:semiHidden="1" w:unhideWhenUsed="1"/>
+    <w:lsdException w:name="Table Columns 5" w:semiHidden="1" w:unhideWhenUsed="1"/>
+    <w:lsdException w:name="Table Grid 1" w:semiHidden="1" w:unhideWhenUsed="1"/>
+    <w:lsdException w:name="Table Grid 2" w:semiHidden="1" w:unhideWhenUsed="1"/>
+    <w:lsdException w:name="Table Grid 3" w:semiHidden="1" w:unhideWhenUsed="1"/>
+    <w:lsdException w:name="Table Grid 4" w:semiHidden="1" w:unhideWhenUsed="1"/>
+    <w:lsdException w:name="Table Grid 5" w:semiHidden="1" w:unhideWhenUsed="1"/>
+    <w:lsdException w:name="Table Grid 6" w:semiHidden="1" w:unhideWhenUsed="1"/>
+    <w:lsdException w:name="Table Grid 7" w:semiHidden="1" w:unhideWhenUsed="1"/>
+    <w:lsdException w:name="Table Grid 8" w:semiHidden="1" w:unhideWhenUsed="1"/>
+    <w:lsdException w:name="Table List 1" w:semiHidden="1" w:unhideWhenUsed="1"/>
+    <w:lsdException w:name="Table List 2" w:semiHidden="1" w:unhideWhenUsed="1"/>
+    <w:lsdException w:name="Table List 3" w:semiHidden="1" w:unhideWhenUsed="1"/>
+    <w:lsdException w:name="Table List 4" w:semiHidden="1" w:unhideWhenUsed="1"/>
+    <w:lsdException w:name="Table List 5" w:semiHidden="1" w:unhideWhenUsed="1"/>
+    <w:lsdException w:name="Table List 6" w:semiHidden="1" w:unhideWhenUsed="1"/>
+    <w:lsdException w:name="Table List 7" w:semiHidden="1" w:unhideWhenUsed="1"/>
+    <w:lsdException w:name="Table List 8" w:semiHidden="1" w:unhideWhenUsed="1"/>
+    <w:lsdException w:name="Table 3D effects 1" w:semiHidden="1" w:unhideWhenUsed="1"/>
+    <w:lsdException w:name="Table 3D effects 2" w:semiHidden="1" w:unhideWhenUsed="1"/>
+    <w:lsdException w:name="Table 3D effects 3" w:semiHidden="1" w:unhideWhenUsed="1"/>
+    <w:lsdException w:name="Table Contemporary" w:semiHidden="1" w:unhideWhenUsed="1"/>
+    <w:lsdException w:name="Table Elegant" w:semiHidden="1" w:unhideWhenUsed="1"/>
+    <w:lsdException w:name="Table Professional" w:semiHidden="1" w:unhideWhenUsed="1"/>
+    <w:lsdException w:name="Table Subtle 1" w:semiHidden="1" w:unhideWhenUsed="1"/>
+    <w:lsdException w:name="Table Subtle 2" w:semiHidden="1" w:unhideWhenUsed="1"/>
+    <w:lsdException w:name="Table Web 1" w:semiHidden="1" w:unhideWhenUsed="1"/>
+    <w:lsdException w:name="Table Web 2" w:semiHidden="1" w:unhideWhenUsed="1"/>
+    <w:lsdException w:name="Table Web 3" w:semiHidden="1" w:unhideWhenUsed="1"/>
+    <w:lsdException w:name="Balloon Text" w:semiHidden="1" w:unhideWhenUsed="1"/>
+    <w:lsdException w:name="Table Grid" w:uiPriority="39"/>
+    <w:lsdException w:name="Table Theme" w:semiHidden="1" w:unhideWhenUsed="1"/>
+    <w:lsdException w:name="Placeholder Text" w:semiHidden="1"/>
+    <w:lsdException w:name="No Spacing" w:uiPriority="1" w:qFormat="1"/>
+    <w:lsdException w:name="Light Shading" w:uiPriority="60"/>
+    <w:lsdException w:name="Light List" w:uiPriority="61"/>
+    <w:lsdException w:name="Light Grid" w:uiPriority="62"/>
+    <w:lsdException w:name="Medium Shading 1" w:uiPriority="63"/>
+    <w:lsdException w:name="Medium Shading 2" w:uiPriority="64"/>
+    <w:lsdException w:name="Medium List 1" w:uiPriority="65"/>
+    <w:lsdException w:name="Medium List 2" w:uiPriority="66"/>
+    <w:lsdException w:name="Medium Grid 1" w:uiPriority="67"/>
+    <w:lsdException w:name="Medium Grid 2" w:uiPriority="68"/>
+    <w:lsdException w:name="Medium Grid 3" w:uiPriority="69"/>
+    <w:lsdException w:name="Dark List" w:uiPriority="70"/>
+    <w:lsdException w:name="Colorful Shading" w:uiPriority="71"/>
+    <w:lsdException w:name="Colorful List" w:uiPriority="72"/>
+    <w:lsdException w:name="Colorful Grid" w:uiPriority="73"/>
+    <w:lsdException w:name="Light Shading Accent 1" w:uiPriority="60"/>
+    <w:lsdException w:name="Light List Accent 1" w:uiPriority="61"/>
+    <w:lsdException w:name="Light Grid Accent 1" w:uiPriority="62"/>
+    <w:lsdException w:name="Medium Shading 1 Accent 1" w:uiPriority="63"/>
+    <w:lsdException w:name="Medium Shading 2 Accent 1" w:uiPriority="64"/>
+    <w:lsdException w:name="Medium List 1 Accent 1" w:uiPriority="65"/>
+    <w:lsdException w:name="Revision" w:semiHidden="1"/>
+    <w:lsdException w:name="List Paragraph" w:uiPriority="34" w:qFormat="1"/>
+    <w:lsdException w:name="Quote" w:uiPriority="29" w:qFormat="1"/>
+    <w:lsdException w:name="Intense Quote" w:uiPriority="30" w:qFormat="1"/>
+    <w:lsdException w:name="Medium List 2 Accent 1" w:uiPriority="66"/>
+    <w:lsdException w:name="Medium Grid 1 Accent 1" w:uiPriority="67"/>
+    <w:lsdException w:name="Medium Grid 2 Accent 1" w:uiPriority="68"/>
+    <w:lsdException w:name="Medium Grid 3 Accent 1" w:uiPriority="69"/>
+    <w:lsdException w:name="Dark List Accent 1" w:uiPriority="70"/>
+    <w:lsdException w:name="Colorful Shading Accent 1" w:uiPriority="71"/>
+    <w:lsdException w:name="Colorful List Accent 1" w:uiPriority="72"/>
+    <w:lsdException w:name="Colorful Grid Accent 1" w:uiPriority="73"/>
+    <w:lsdException w:name="Light Shading Accent 2" w:uiPriority="60"/>
+    <w:lsdException w:name="Light List Accent 2" w:uiPriority="61"/>
+    <w:lsdException w:name="Light Grid Accent 2" w:uiPriority="62"/>
+    <w:lsdException w:name="Medium Shading 1 Accent 2" w:uiPriority="63"/>
+    <w:lsdException w:name="Medium Shading 2 Accent 2" w:uiPriority="64"/>
+    <w:lsdException w:name="Medium List 1 Accent 2" w:uiPriority="65"/>
+    <w:lsdException w:name="Medium List 2 Accent 2" w:uiPriority="66"/>
+    <w:lsdException w:name="Medium Grid 1 Accent 2" w:uiPriority="67"/>
+    <w:lsdException w:name="Medium Grid 2 Accent 2" w:uiPriority="68"/>
+    <w:lsdException w:name="Medium Grid 3 Accent 2" w:uiPriority="69"/>
+    <w:lsdException w:name="Dark List Accent 2" w:uiPriority="70"/>
+    <w:lsdException w:name="Colorful Shading Accent 2" w:uiPriority="71"/>
+    <w:lsdException w:name="Colorful List Accent 2" w:uiPriority="72"/>
+    <w:lsdException w:name="Colorful Grid Accent 2" w:uiPriority="73"/>
+    <w:lsdException w:name="Light Shading Accent 3" w:uiPriority="60"/>
+    <w:lsdException w:name="Light List Accent 3" w:uiPriority="61"/>
+    <w:lsdException w:name="Light Grid Accent 3" w:uiPriority="62"/>
+    <w:lsdException w:name="Medium Shading 1 Accent 3" w:uiPriority="63"/>
+    <w:lsdException w:name="Medium Shading 2 Accent 3" w:uiPriority="64"/>
+    <w:lsdException w:name="Medium List 1 Accent 3" w:uiPriority="65"/>
+    <w:lsdException w:name="Medium List 2 Accent 3" w:uiPriority="66"/>
+    <w:lsdException w:name="Medium Grid 1 Accent 3" w:uiPriority="67"/>
+    <w:lsdException w:name="Medium Grid 2 Accent 3" w:uiPriority="68"/>
+    <w:lsdException w:name="Medium Grid 3 Accent 3" w:uiPriority="69"/>
+    <w:lsdException w:name="Dark List Accent 3" w:uiPriority="70"/>
+    <w:lsdException w:name="Colorful Shading Accent 3" w:uiPriority="71"/>
+    <w:lsdException w:name="Colorful List Accent 3" w:uiPriority="72"/>
+    <w:lsdException w:name="Colorful Grid Accent 3" w:uiPriority="73"/>
+    <w:lsdException w:name="Light Shading Accent 4" w:uiPriority="60"/>
+    <w:lsdException w:name="Light List Accent 4" w:uiPriority="61"/>
+    <w:lsdException w:name="Light Grid Accent 4" w:uiPriority="62"/>
+    <w:lsdException w:name="Medium Shading 1 Accent 4" w:uiPriority="63"/>
+    <w:lsdException w:name="Medium Shading 2 Accent 4" w:uiPriority="64"/>
+    <w:lsdException w:name="Medium List 1 Accent 4" w:uiPriority="65"/>
+    <w:lsdException w:name="Medium List 2 Accent 4" w:uiPriority="66"/>
+    <w:lsdException w:name="Medium Grid 1 Accent 4" w:uiPriority="67"/>
+    <w:lsdException w:name="Medium Grid 2 Accent 4" w:uiPriority="68"/>
+    <w:lsdException w:name="Medium Grid 3 Accent 4" w:uiPriority="69"/>
+    <w:lsdException w:name="Dark List Accent 4" w:uiPriority="70"/>
+    <w:lsdException w:name="Colorful Shading Accent 4" w:uiPriority="71"/>
+    <w:lsdException w:name="Colorful List Accent 4" w:uiPriority="72"/>
+    <w:lsdException w:name="Colorful Grid Accent 4" w:uiPriority="73"/>
+    <w:lsdException w:name="Light Shading Accent 5" w:uiPriority="60"/>
+    <w:lsdException w:name="Light List Accent 5" w:uiPriority="61"/>
+    <w:lsdException w:name="Light Grid Accent 5" w:uiPriority="62"/>
+    <w:lsdException w:name="Medium Shading 1 Accent 5" w:uiPriority="63"/>
+    <w:lsdException w:name="Medium Shading 2 Accent 5" w:uiPriority="64"/>
+    <w:lsdException w:name="Medium List 1 Accent 5" w:uiPriority="65"/>
+    <w:lsdException w:name="Medium List 2 Accent 5" w:uiPriority="66"/>
+    <w:lsdException w:name="Medium Grid 1 Accent 5" w:uiPriority="67"/>
+    <w:lsdException w:name="Medium Grid 2 Accent 5" w:uiPriority="68"/>
+    <w:lsdException w:name="Medium Grid 3 Accent 5" w:uiPriority="69"/>
+    <w:lsdException w:name="Dark List Accent 5" w:uiPriority="70"/>
+    <w:lsdException w:name="Colorful Shading Accent 5" w:uiPriority="71"/>
+    <w:lsdException w:name="Colorful List Accent 5" w:uiPriority="72"/>
+    <w:lsdException w:name="Colorful Grid Accent 5" w:uiPriority="73"/>
+    <w:lsdException w:name="Light Shading Accent 6" w:uiPriority="60"/>
+    <w:lsdException w:name="Light List Accent 6" w:uiPriority="61"/>
+    <w:lsdException w:name="Light Grid Accent 6" w:uiPriority="62"/>
+    <w:lsdException w:name="Medium Shading 1 Accent 6" w:uiPriority="63"/>
+    <w:lsdException w:name="Medium Shading 2 Accent 6" w:uiPriority="64"/>
+    <w:lsdException w:name="Medium List 1 Accent 6" w:uiPriority="65"/>
+    <w:lsdException w:name="Medium List 2 Accent 6" w:uiPriority="66"/>
+    <w:lsdException w:name="Medium Grid 1 Accent 6" w:uiPriority="67"/>
+    <w:lsdException w:name="Medium Grid 2 Accent 6" w:uiPriority="68"/>
+    <w:lsdException w:name="Medium Grid 3 Accent 6" w:uiPriority="69"/>
+    <w:lsdException w:name="Dark List Accent 6" w:uiPriority="70"/>
+    <w:lsdException w:name="Colorful Shading Accent 6" w:uiPriority="71"/>
+    <w:lsdException w:name="Colorful List Accent 6" w:uiPriority="72"/>
+    <w:lsdException w:name="Colorful Grid Accent 6" w:uiPriority="73"/>
+    <w:lsdException w:name="Subtle Emphasis" w:uiPriority="19" w:qFormat="1"/>
+    <w:lsdException w:name="Intense Emphasis" w:uiPriority="21" w:qFormat="1"/>
+    <w:lsdException w:name="Subtle Reference" w:uiPriority="31" w:qFormat="1"/>
+    <w:lsdException w:name="Intense Reference" w:uiPriority="32" w:qFormat="1"/>
+    <w:lsdException w:name="Book Title" w:uiPriority="33" w:qFormat="1"/>
+    <w:lsdException w:name="Bibliography" w:semiHidden="1" w:uiPriority="37" w:unhideWhenUsed="1"/>
+    <w:lsdException w:name="TOC Heading" w:semiHidden="1" w:uiPriority="39" w:unhideWhenUsed="1" w:qFormat="1"/>
+    <w:lsdException w:name="Plain Table 1" w:uiPriority="41"/>
+    <w:lsdException w:name="Plain Table 2" w:uiPriority="42"/>
+    <w:lsdException w:name="Plain Table 3" w:uiPriority="43"/>
+    <w:lsdException w:name="Plain Table 4" w:uiPriority="44"/>
+    <w:lsdException w:name="Plain Table 5" w:uiPriority="45"/>
+    <w:lsdException w:name="Grid Table Light" w:uiPriority="40"/>
+    <w:lsdException w:name="Grid Table 1 Light" w:uiPriority="46"/>
+    <w:lsdException w:name="Grid Table 2" w:uiPriority="47"/>
+    <w:lsdException w:name="Grid Table 3" w:uiPriority="48"/>
+    <w:lsdException w:name="Grid Table 4" w:uiPriority="49"/>
+    <w:lsdException w:name="Grid Table 5 Dark" w:uiPriority="50"/>
+    <w:lsdException w:name="Grid Table 6 Colorful" w:uiPriority="51"/>
+    <w:lsdException w:name="Grid Table 7 Colorful" w:uiPriority="52"/>
+    <w:lsdException w:name="Grid Table 1 Light Accent 1" w:uiPriority="46"/>
+    <w:lsdException w:name="Grid Table 2 Accent 1" w:uiPriority="47"/>
+    <w:lsdException w:name="Grid Table 3 Accent 1" w:uiPriority="48"/>
+    <w:lsdException w:name="Grid Table 4 Accent 1" w:uiPriority="49"/>
+    <w:lsdException w:name="Grid Table 5 Dark Accent 1" w:uiPriority="50"/>
+    <w:lsdException w:name="Grid Table 6 Colorful Accent 1" w:uiPriority="51"/>
+    <w:lsdException w:name="Grid Table 7 Colorful Accent 1" w:uiPriority="52"/>
+    <w:lsdException w:name="Grid Table 1 Light Accent 2" w:uiPriority="46"/>
+    <w:lsdException w:name="Grid Table 2 Accent 2" w:uiPriority="47"/>
+    <w:lsdException w:name="Grid Table 3 Accent 2" w:uiPriority="48"/>
+    <w:lsdException w:name="Grid Table 4 Accent 2" w:uiPriority="49"/>
+    <w:lsdException w:name="Grid Table 5 Dark Accent 2" w:uiPriority="50"/>
+    <w:lsdException w:name="Grid Table 6 Colorful Accent 2" w:uiPriority="51"/>
+    <w:lsdException w:name="Grid Table 7 Colorful Accent 2" w:uiPriority="52"/>
+    <w:lsdException w:name="Grid Table 1 Light Accent 3" w:uiPriority="46"/>
+    <w:lsdException w:name="Grid Table 2 Accent 3" w:uiPriority="47"/>
+    <w:lsdException w:name="Grid Table 3 Accent 3" w:uiPriority="48"/>
+    <w:lsdException w:name="Grid Table 4 Accent 3" w:uiPriority="49"/>
+    <w:lsdException w:name="Grid Table 5 Dark Accent 3" w:uiPriority="50"/>
+    <w:lsdException w:name="Grid Table 6 Colorful Accent 3" w:uiPriority="51"/>
+    <w:lsdException w:name="Grid Table 7 Colorful Accent 3" w:uiPriority="52"/>
+    <w:lsdException w:name="Grid Table 1 Light Accent 4" w:uiPriority="46"/>
+    <w:lsdException w:name="Grid Table 2 Accent 4" w:uiPriority="47"/>
+    <w:lsdException w:name="Grid Table 3 Accent 4" w:uiPriority="48"/>
+    <w:lsdException w:name="Grid Table 4 Accent 4" w:uiPriority="49"/>
+    <w:lsdException w:name="Grid Table 5 Dark Accent 4" w:uiPriority="50"/>
+    <w:lsdException w:name="Grid Table 6 Colorful Accent 4" w:uiPriority="51"/>
+    <w:lsdException w:name="Grid Table 7 Colorful Accent 4" w:uiPriority="52"/>
+    <w:lsdException w:name="Grid Table 1 Light Accent 5" w:uiPriority="46"/>
+    <w:lsdException w:name="Grid Table 2 Accent 5" w:uiPriority="47"/>
+    <w:lsdException w:name="Grid Table 3 Accent 5" w:uiPriority="48"/>
+    <w:lsdException w:name="Grid Table 4 Accent 5" w:uiPriority="49"/>
+    <w:lsdException w:name="Grid Table 5 Dark Accent 5" w:uiPriority="50"/>
+    <w:lsdException w:name="Grid Table 6 Colorful Accent 5" w:uiPriority="51"/>
+    <w:lsdException w:name="Grid Table 7 Colorful Accent 5" w:uiPriority="52"/>
+    <w:lsdException w:name="Grid Table 1 Light Accent 6" w:uiPriority="46"/>
+    <w:lsdException w:name="Grid Table 2 Accent 6" w:uiPriority="47"/>
+    <w:lsdException w:name="Grid Table 3 Accent 6" w:uiPriority="48"/>
+    <w:lsdException w:name="Grid Table 4 Accent 6" w:uiPriority="49"/>
+    <w:lsdException w:name="Grid Table 5 Dark Accent 6" w:uiPriority="50"/>
+    <w:lsdException w:name="Grid Table 6 Colorful Accent 6" w:uiPriority="51"/>
+    <w:lsdException w:name="Grid Table 7 Colorful Accent 6" w:uiPriority="52"/>
+    <w:lsdException w:name="List Table 1 Light" w:uiPriority="46"/>
+    <w:lsdException w:name="List Table 2" w:uiPriority="47"/>
+    <w:lsdException w:name="List Table 3" w:uiPriority="48"/>
+    <w:lsdException w:name="List Table 4" w:uiPriority="49"/>
+    <w:lsdException w:name="List Table 5 Dark" w:uiPriority="50"/>
+    <w:lsdException w:name="List Table 6 Colorful" w:uiPriority="51"/>
+    <w:lsdException w:name="List Table 7 Colorful" w:uiPriority="52"/>
+    <w:lsdException w:name="List Table 1 Light Accent 1" w:uiPriority="46"/>
+    <w:lsdException w:name="List Table 2 Accent 1" w:uiPriority="47"/>
+    <w:lsdException w:name="List Table 3 Accent 1" w:uiPriority="48"/>
+    <w:lsdException w:name="List Table 4 Accent 1" w:uiPriority="49"/>
+    <w:lsdException w:name="List Table 5 Dark Accent 1" w:uiPriority="50"/>
+    <w:lsdException w:name="List Table 6 Colorful Accent 1" w:uiPriority="51"/>
+    <w:lsdException w:name="List Table 7 Colorful Accent 1" w:uiPriority="52"/>
+    <w:lsdException w:name="List Table 1 Light Accent 2" w:uiPriority="46"/>
+    <w:lsdException w:name="List Table 2 Accent 2" w:uiPriority="47"/>
+    <w:lsdException w:name="List Table 3 Accent 2" w:uiPriority="48"/>
+    <w:lsdException w:name="List Table 4 Accent 2" w:uiPriority="49"/>
+    <w:lsdException w:name="List Table 5 Dark Accent 2" w:uiPriority="50"/>
+    <w:lsdException w:name="List Table 6 Colorful Accent 2" w:uiPriority="51"/>
+    <w:lsdException w:name="List Table 7 Colorful Accent 2" w:uiPriority="52"/>
+    <w:lsdException w:name="List Table 1 Light Accent 3" w:uiPriority="46"/>
+    <w:lsdException w:name="List Table 2 Accent 3" w:uiPriority="47"/>
+    <w:lsdException w:name="List Table 3 Accent 3" w:uiPriority="48"/>
+    <w:lsdException w:name="List Table 4 Accent 3" w:uiPriority="49"/>
+    <w:lsdException w:name="List Table 5 Dark Accent 3" w:uiPriority="50"/>
+    <w:lsdException w:name="List Table 6 Colorful Accent 3" w:uiPriority="51"/>
+    <w:lsdException w:name="List Table 7 Colorful Accent 3" w:uiPriority="52"/>
+    <w:lsdException w:name="List Table 1 Light Accent 4" w:uiPriority="46"/>
+    <w:lsdException w:name="List Table 2 Accent 4" w:uiPriority="47"/>
+    <w:lsdException w:name="List Table 3 Accent 4" w:uiPriority="48"/>
+    <w:lsdException w:name="List Table 4 Accent 4" w:uiPriority="49"/>
+    <w:lsdException w:name="List Table 5 Dark Accent 4" w:uiPriority="50"/>
+    <w:lsdException w:name="List Table 6 Colorful Accent 4" w:uiPriority="51"/>
+    <w:lsdException w:name="List Table 7 Colorful Accent 4" w:uiPriority="52"/>
+    <w:lsdException w:name="List Table 1 Light Accent 5" w:uiPriority="46"/>
+    <w:lsdException w:name="List Table 2 Accent 5" w:uiPriority="47"/>
+    <w:lsdException w:name="List Table 3 Accent 5" w:uiPriority="48"/>
+    <w:lsdException w:name="List Table 4 Accent 5" w:uiPriority="49"/>
+    <w:lsdException w:name="List Table 5 Dark Accent 5" w:uiPriority="50"/>
+    <w:lsdException w:name="List Table 6 Colorful Accent 5" w:uiPriority="51"/>
+    <w:lsdException w:name="List Table 7 Colorful Accent 5" w:uiPriority="52"/>
+    <w:lsdException w:name="List Table 1 Light Accent 6" w:uiPriority="46"/>
+    <w:lsdException w:name="List Table 2 Accent 6" w:uiPriority="47"/>
+    <w:lsdException w:name="List Table 3 Accent 6" w:uiPriority="48"/>
+    <w:lsdException w:name="List Table 4 Accent 6" w:uiPriority="49"/>
+    <w:lsdException w:name="List Table 5 Dark Accent 6" w:uiPriority="50"/>
+    <w:lsdException w:name="List Table 6 Colorful Accent 6" w:uiPriority="51"/>
+    <w:lsdException w:name="List Table 7 Colorful Accent 6" w:uiPriority="52"/>
+    <w:lsdException w:name="Mention" w:semiHidden="1" w:unhideWhenUsed="1"/>
+    <w:lsdException w:name="Smart Hyperlink" w:semiHidden="1" w:unhideWhenUsed="1"/>
+    <w:lsdException w:name="Hashtag" w:semiHidden="1" w:unhideWhenUsed="1"/>
+    <w:lsdException w:name="Unresolved Mention" w:semiHidden="1" w:unhideWhenUsed="1"/>
+  </w:latentStyles>
+  <w:style w:type="paragraph" w:default="1" w:styleId="Normal">
+    <w:name w:val="Normal"/>
+    <w:qFormat/>
   </w:style>
   <w:style w:type="paragraph" w:styleId="Heading1">
     <w:name w:val="heading 1"/>
     <w:basedOn w:val="Normal"/>
     <w:next w:val="Normal"/>
+    <w:uiPriority w:val="9"/>
+    <w:qFormat/>
     <w:pPr>
-      <w:keepNext w:val="1"/>
-      <w:keepLines w:val="1"/>
-      <w:spacing w:after="120" w:before="400" w:lineRule="auto"/>
+      <w:keepNext/>
+      <w:keepLines/>
+      <w:spacing w:before="400" w:after="120"/>
+      <w:outlineLvl w:val="0"/>
     </w:pPr>
     <w:rPr>
       <w:sz w:val="40"/>
@@ -1511,13 +1765,17 @@
     <w:name w:val="heading 2"/>
     <w:basedOn w:val="Normal"/>
     <w:next w:val="Normal"/>
+    <w:uiPriority w:val="9"/>
+    <w:semiHidden/>
+    <w:unhideWhenUsed/>
+    <w:qFormat/>
     <w:pPr>
-      <w:keepNext w:val="1"/>
-      <w:keepLines w:val="1"/>
-      <w:spacing w:after="120" w:before="360" w:lineRule="auto"/>
+      <w:keepNext/>
+      <w:keepLines/>
+      <w:spacing w:before="360" w:after="120"/>
+      <w:outlineLvl w:val="1"/>
     </w:pPr>
     <w:rPr>
-      <w:b w:val="0"/>
       <w:sz w:val="32"/>
       <w:szCs w:val="32"/>
     </w:rPr>
@@ -1526,13 +1784,17 @@
     <w:name w:val="heading 3"/>
     <w:basedOn w:val="Normal"/>
     <w:next w:val="Normal"/>
+    <w:uiPriority w:val="9"/>
+    <w:semiHidden/>
+    <w:unhideWhenUsed/>
+    <w:qFormat/>
     <w:pPr>
-      <w:keepNext w:val="1"/>
-      <w:keepLines w:val="1"/>
-      <w:spacing w:after="80" w:before="320" w:lineRule="auto"/>
+      <w:keepNext/>
+      <w:keepLines/>
+      <w:spacing w:before="320" w:after="80"/>
+      <w:outlineLvl w:val="2"/>
     </w:pPr>
     <w:rPr>
-      <w:b w:val="0"/>
       <w:color w:val="434343"/>
       <w:sz w:val="28"/>
       <w:szCs w:val="28"/>
@@ -1542,10 +1804,15 @@
     <w:name w:val="heading 4"/>
     <w:basedOn w:val="Normal"/>
     <w:next w:val="Normal"/>
+    <w:uiPriority w:val="9"/>
+    <w:semiHidden/>
+    <w:unhideWhenUsed/>
+    <w:qFormat/>
     <w:pPr>
-      <w:keepNext w:val="1"/>
-      <w:keepLines w:val="1"/>
-      <w:spacing w:after="80" w:before="280" w:lineRule="auto"/>
+      <w:keepNext/>
+      <w:keepLines/>
+      <w:spacing w:before="280" w:after="80"/>
+      <w:outlineLvl w:val="3"/>
     </w:pPr>
     <w:rPr>
       <w:color w:val="666666"/>
@@ -1557,41 +1824,76 @@
     <w:name w:val="heading 5"/>
     <w:basedOn w:val="Normal"/>
     <w:next w:val="Normal"/>
+    <w:uiPriority w:val="9"/>
+    <w:semiHidden/>
+    <w:unhideWhenUsed/>
+    <w:qFormat/>
     <w:pPr>
-      <w:keepNext w:val="1"/>
-      <w:keepLines w:val="1"/>
-      <w:spacing w:after="80" w:before="240" w:lineRule="auto"/>
+      <w:keepNext/>
+      <w:keepLines/>
+      <w:spacing w:before="240" w:after="80"/>
+      <w:outlineLvl w:val="4"/>
     </w:pPr>
     <w:rPr>
       <w:color w:val="666666"/>
-      <w:sz w:val="22"/>
-      <w:szCs w:val="22"/>
     </w:rPr>
   </w:style>
   <w:style w:type="paragraph" w:styleId="Heading6">
     <w:name w:val="heading 6"/>
     <w:basedOn w:val="Normal"/>
     <w:next w:val="Normal"/>
+    <w:uiPriority w:val="9"/>
+    <w:semiHidden/>
+    <w:unhideWhenUsed/>
+    <w:qFormat/>
     <w:pPr>
-      <w:keepNext w:val="1"/>
-      <w:keepLines w:val="1"/>
-      <w:spacing w:after="80" w:before="240" w:lineRule="auto"/>
+      <w:keepNext/>
+      <w:keepLines/>
+      <w:spacing w:before="240" w:after="80"/>
+      <w:outlineLvl w:val="5"/>
     </w:pPr>
     <w:rPr>
-      <w:i w:val="1"/>
+      <w:i/>
       <w:color w:val="666666"/>
-      <w:sz w:val="22"/>
-      <w:szCs w:val="22"/>
     </w:rPr>
+  </w:style>
+  <w:style w:type="character" w:default="1" w:styleId="DefaultParagraphFont">
+    <w:name w:val="Default Paragraph Font"/>
+    <w:uiPriority w:val="1"/>
+    <w:semiHidden/>
+    <w:unhideWhenUsed/>
+  </w:style>
+  <w:style w:type="table" w:default="1" w:styleId="TableNormal">
+    <w:name w:val="Normal Table"/>
+    <w:uiPriority w:val="99"/>
+    <w:semiHidden/>
+    <w:unhideWhenUsed/>
+    <w:tblPr>
+      <w:tblInd w:w="0" w:type="dxa"/>
+      <w:tblCellMar>
+        <w:top w:w="0" w:type="dxa"/>
+        <w:left w:w="108" w:type="dxa"/>
+        <w:bottom w:w="0" w:type="dxa"/>
+        <w:right w:w="108" w:type="dxa"/>
+      </w:tblCellMar>
+    </w:tblPr>
+  </w:style>
+  <w:style w:type="numbering" w:default="1" w:styleId="NoList">
+    <w:name w:val="No List"/>
+    <w:uiPriority w:val="99"/>
+    <w:semiHidden/>
+    <w:unhideWhenUsed/>
   </w:style>
   <w:style w:type="paragraph" w:styleId="Title">
     <w:name w:val="Title"/>
     <w:basedOn w:val="Normal"/>
     <w:next w:val="Normal"/>
+    <w:uiPriority w:val="10"/>
+    <w:qFormat/>
     <w:pPr>
-      <w:keepNext w:val="1"/>
-      <w:keepLines w:val="1"/>
-      <w:spacing w:after="60" w:before="0" w:lineRule="auto"/>
+      <w:keepNext/>
+      <w:keepLines/>
+      <w:spacing w:after="60"/>
     </w:pPr>
     <w:rPr>
       <w:sz w:val="52"/>
@@ -1602,14 +1904,14 @@
     <w:name w:val="Subtitle"/>
     <w:basedOn w:val="Normal"/>
     <w:next w:val="Normal"/>
+    <w:uiPriority w:val="11"/>
+    <w:qFormat/>
     <w:pPr>
-      <w:keepNext w:val="1"/>
-      <w:keepLines w:val="1"/>
-      <w:spacing w:after="320" w:before="0" w:lineRule="auto"/>
+      <w:keepNext/>
+      <w:keepLines/>
+      <w:spacing w:after="320"/>
     </w:pPr>
     <w:rPr>
-      <w:rFonts w:ascii="Arial" w:cs="Arial" w:eastAsia="Arial" w:hAnsi="Arial"/>
-      <w:i w:val="0"/>
       <w:color w:val="666666"/>
       <w:sz w:val="30"/>
       <w:szCs w:val="30"/>

</xml_diff>

<commit_message>
Added memory screen texts and mapped daily routine
Updated Narrative Doc with potential crumple plan cuts, added routine interactions for navmesh mapping and text for memory screen menu.
</commit_message>
<xml_diff>
--- a/Writing/Good Boy narrative docs.docx
+++ b/Writing/Good Boy narrative docs.docx
@@ -1,6 +1,6 @@
 
 <file path=word/document.xml><?xml version="1.0" encoding="utf-8"?>
-<w:document xmlns:wpc="http://schemas.microsoft.com/office/word/2010/wordprocessingCanvas" xmlns:cx="http://schemas.microsoft.com/office/drawing/2014/chartex" xmlns:cx1="http://schemas.microsoft.com/office/drawing/2015/9/8/chartex" xmlns:cx2="http://schemas.microsoft.com/office/drawing/2015/10/21/chartex" xmlns:cx3="http://schemas.microsoft.com/office/drawing/2016/5/9/chartex" xmlns:cx4="http://schemas.microsoft.com/office/drawing/2016/5/10/chartex" xmlns:cx5="http://schemas.microsoft.com/office/drawing/2016/5/11/chartex" xmlns:cx6="http://schemas.microsoft.com/office/drawing/2016/5/12/chartex" xmlns:cx7="http://schemas.microsoft.com/office/drawing/2016/5/13/chartex" xmlns:cx8="http://schemas.microsoft.com/office/drawing/2016/5/14/chartex" xmlns:mc="http://schemas.openxmlformats.org/markup-compatibility/2006" xmlns:aink="http://schemas.microsoft.com/office/drawing/2016/ink" xmlns:am3d="http://schemas.microsoft.com/office/drawing/2017/model3d" xmlns:o="urn:schemas-microsoft-com:office:office" xmlns:r="http://schemas.openxmlformats.org/officeDocument/2006/relationships" xmlns:m="http://schemas.openxmlformats.org/officeDocument/2006/math" xmlns:v="urn:schemas-microsoft-com:vml" xmlns:wp14="http://schemas.microsoft.com/office/word/2010/wordprocessingDrawing" xmlns:wp="http://schemas.openxmlformats.org/drawingml/2006/wordprocessingDrawing" xmlns:w10="urn:schemas-microsoft-com:office:word" xmlns:w="http://schemas.openxmlformats.org/wordprocessingml/2006/main" xmlns:w14="http://schemas.microsoft.com/office/word/2010/wordml" xmlns:w15="http://schemas.microsoft.com/office/word/2012/wordml" xmlns:w16cid="http://schemas.microsoft.com/office/word/2016/wordml/cid" xmlns:w16se="http://schemas.microsoft.com/office/word/2015/wordml/symex" xmlns:wpg="http://schemas.microsoft.com/office/word/2010/wordprocessingGroup" xmlns:wpi="http://schemas.microsoft.com/office/word/2010/wordprocessingInk" xmlns:wne="http://schemas.microsoft.com/office/word/2006/wordml" xmlns:wps="http://schemas.microsoft.com/office/word/2010/wordprocessingShape" mc:Ignorable="w14 w15 w16se w16cid wp14">
+<w:document xmlns:wpc="http://schemas.microsoft.com/office/word/2010/wordprocessingCanvas" xmlns:cx="http://schemas.microsoft.com/office/drawing/2014/chartex" xmlns:cx1="http://schemas.microsoft.com/office/drawing/2015/9/8/chartex" xmlns:mc="http://schemas.openxmlformats.org/markup-compatibility/2006" xmlns:o="urn:schemas-microsoft-com:office:office" xmlns:r="http://schemas.openxmlformats.org/officeDocument/2006/relationships" xmlns:m="http://schemas.openxmlformats.org/officeDocument/2006/math" xmlns:v="urn:schemas-microsoft-com:vml" xmlns:wp14="http://schemas.microsoft.com/office/word/2010/wordprocessingDrawing" xmlns:wp="http://schemas.openxmlformats.org/drawingml/2006/wordprocessingDrawing" xmlns:w10="urn:schemas-microsoft-com:office:word" xmlns:w="http://schemas.openxmlformats.org/wordprocessingml/2006/main" xmlns:w14="http://schemas.microsoft.com/office/word/2010/wordml" xmlns:w15="http://schemas.microsoft.com/office/word/2012/wordml" xmlns:w16se="http://schemas.microsoft.com/office/word/2015/wordml/symex" xmlns:wpg="http://schemas.microsoft.com/office/word/2010/wordprocessingGroup" xmlns:wpi="http://schemas.microsoft.com/office/word/2010/wordprocessingInk" xmlns:wne="http://schemas.microsoft.com/office/word/2006/wordml" xmlns:wps="http://schemas.microsoft.com/office/word/2010/wordprocessingShape" mc:Ignorable="w14 w15 w16se wp14">
   <w:body>
     <w:p>
       <w:pPr>
@@ -140,18 +140,7 @@
         </w:numPr>
       </w:pPr>
       <w:r>
-        <w:t>First day of first section begins as Owner returns fr</w:t>
-      </w:r>
-      <w:r>
-        <w:t xml:space="preserve">om partner’s funeral (wearing a suit). </w:t>
-      </w:r>
-      <w:proofErr w:type="gramStart"/>
-      <w:r>
-        <w:t>Kneels down</w:t>
-      </w:r>
-      <w:proofErr w:type="gramEnd"/>
-      <w:r>
-        <w:t xml:space="preserve"> in front of dog, tells him he’s a good boy, goes to bathroom and cries.</w:t>
+        <w:t>First day of first section begins as Owner returns from partner’s funeral (wearing a suit). Kneels down in front of dog, tells him he’s a good boy, goes to bathroom and cries.</w:t>
       </w:r>
     </w:p>
     <w:p>
@@ -162,10 +151,7 @@
         </w:numPr>
       </w:pPr>
       <w:r>
-        <w:t>Later days of level are more about learning routine and doing ‘dog stuff’ - getting the paper, being fed, playing with toys, watching</w:t>
-      </w:r>
-      <w:r>
-        <w:t xml:space="preserve"> the owner’s routine.</w:t>
+        <w:t>Later days of level are more about learning routine and doing ‘dog stuff’ - getting the paper, being fed, playing with toys, watching the owner’s routine.</w:t>
       </w:r>
     </w:p>
     <w:p>
@@ -209,29 +195,7 @@
         </w:numPr>
       </w:pPr>
       <w:r>
-        <w:t xml:space="preserve">First day of second section opens with Owner walking with a cane. Has trouble lifting </w:t>
-      </w:r>
-      <w:r>
-        <w:t xml:space="preserve">the food bag so now he just places it on the ground for the dog to eat out of. </w:t>
-      </w:r>
-      <w:proofErr w:type="gramStart"/>
-      <w:r>
-        <w:t>Has to</w:t>
-      </w:r>
-      <w:proofErr w:type="gramEnd"/>
-      <w:r>
-        <w:t xml:space="preserve"> take 3 different medications at 3 different times. Remembers order on the first day, forgets one or two the next day. Can’t remember by the end. Dog </w:t>
-      </w:r>
-      <w:proofErr w:type="gramStart"/>
-      <w:r>
-        <w:t>has to</w:t>
-      </w:r>
-      <w:proofErr w:type="gramEnd"/>
-      <w:r>
-        <w:t xml:space="preserve"> remind him by </w:t>
-      </w:r>
-      <w:r>
-        <w:t>putting the right color toy on the bathroom floor.</w:t>
+        <w:t>First day of second section opens with Owner walking with a cane. Has trouble lifting the food bag so now he just places it on the ground for the dog to eat out of. Has to take 3 different medications at 3 different times. Remembers order on the first day, forgets one or two the next day. Can’t remember by the end. Dog has to remind him by putting the right color toy on the bathroom floor.</w:t>
       </w:r>
     </w:p>
     <w:p>
@@ -253,10 +217,7 @@
         </w:numPr>
       </w:pPr>
       <w:r>
-        <w:t>Stre</w:t>
-      </w:r>
-      <w:r>
-        <w:t>tch Goal - Playing fetch with owner inside or from a seated position</w:t>
+        <w:t>Stretch Goal - Playing fetch with owner inside or from a seated position</w:t>
       </w:r>
     </w:p>
     <w:p>
@@ -278,29 +239,7 @@
         </w:numPr>
       </w:pPr>
       <w:r>
-        <w:t xml:space="preserve">Section 3 opens with the Owner in a wheelchair. He can’t really move around </w:t>
-      </w:r>
-      <w:proofErr w:type="gramStart"/>
-      <w:r>
-        <w:t>much</w:t>
-      </w:r>
-      <w:proofErr w:type="gramEnd"/>
-      <w:r>
-        <w:t xml:space="preserve"> so the dog pushes him in the wheelchair. Dog </w:t>
-      </w:r>
-      <w:proofErr w:type="gramStart"/>
-      <w:r>
-        <w:t>has to</w:t>
-      </w:r>
-      <w:proofErr w:type="gramEnd"/>
-      <w:r>
-        <w:t xml:space="preserve"> pull out kibble bag to feed himself,</w:t>
-      </w:r>
-      <w:r>
-        <w:t xml:space="preserve"> house is in disarray. Dog pushes Owner into bathroom at right times and gives the right hints for meds, but the Owner refuses to take them. Dog pushes him to the table for dinner, man leans over to pet him weakly, tells him he’s such a good boy, and then </w:t>
-      </w:r>
-      <w:r>
-        <w:t>dies.</w:t>
+        <w:t>Section 3 opens with the Owner in a wheelchair. He can’t really move around much so the dog pushes him in the wheelchair. Dog has to pull out kibble bag to feed himself, house is in disarray. Dog pushes Owner into bathroom at right times and gives the right hints for meds, but the Owner refuses to take them. Dog pushes him to the table for dinner, man leans over to pet him weakly, tells him he’s such a good boy, and then dies.</w:t>
       </w:r>
     </w:p>
     <w:p>
@@ -390,82 +329,80 @@
         </w:numPr>
       </w:pPr>
       <w:r>
-        <w:t>Pictures (zoom for closer look and play voice line</w:t>
-      </w:r>
-      <w:r>
-        <w:t>)</w:t>
+        <w:t>Pictures (zoom for closer look and play voice line)</w:t>
+      </w:r>
+    </w:p>
+    <w:p>
+      <w:pPr>
+        <w:numPr>
+          <w:ilvl w:val="0"/>
+          <w:numId w:val="6"/>
+        </w:numPr>
+      </w:pPr>
+      <w:r>
+        <w:t>Ball for fetch</w:t>
+      </w:r>
+    </w:p>
+    <w:p>
+      <w:pPr>
+        <w:numPr>
+          <w:ilvl w:val="0"/>
+          <w:numId w:val="6"/>
+        </w:numPr>
+      </w:pPr>
+      <w:r>
+        <w:t>Living Room Seats (for jumping on and looking at photos)</w:t>
+      </w:r>
+      <w:r>
+        <w:t xml:space="preserve"> [Crumple]</w:t>
+      </w:r>
+    </w:p>
+    <w:p>
+      <w:pPr>
+        <w:numPr>
+          <w:ilvl w:val="0"/>
+          <w:numId w:val="6"/>
+        </w:numPr>
+      </w:pPr>
+      <w:r>
+        <w:t>Hiking Backpack</w:t>
+      </w:r>
+      <w:r>
+        <w:t xml:space="preserve"> [Pre-Crumple]</w:t>
+      </w:r>
+    </w:p>
+    <w:p>
+      <w:pPr>
+        <w:numPr>
+          <w:ilvl w:val="0"/>
+          <w:numId w:val="6"/>
+        </w:numPr>
+      </w:pPr>
+      <w:r>
+        <w:t>Jacket</w:t>
+      </w:r>
+      <w:r>
+        <w:t xml:space="preserve"> [Pre-Crumple]</w:t>
+      </w:r>
+    </w:p>
+    <w:p>
+      <w:pPr>
+        <w:numPr>
+          <w:ilvl w:val="0"/>
+          <w:numId w:val="6"/>
+        </w:numPr>
+      </w:pPr>
+      <w:r>
+        <w:t>Playbill</w:t>
+      </w:r>
+      <w:r>
+        <w:t xml:space="preserve"> [Pre-Crumple]</w:t>
       </w:r>
       <w:bookmarkStart w:id="0" w:name="_GoBack"/>
       <w:bookmarkEnd w:id="0"/>
     </w:p>
     <w:p>
       <w:pPr>
-        <w:numPr>
-          <w:ilvl w:val="0"/>
-          <w:numId w:val="6"/>
-        </w:numPr>
-      </w:pPr>
-      <w:r>
-        <w:t>Ball for fetch</w:t>
-      </w:r>
-    </w:p>
-    <w:p>
-      <w:pPr>
-        <w:numPr>
-          <w:ilvl w:val="0"/>
-          <w:numId w:val="6"/>
-        </w:numPr>
-      </w:pPr>
-      <w:r>
-        <w:t>Stick</w:t>
-      </w:r>
-    </w:p>
-    <w:p>
-      <w:pPr>
-        <w:numPr>
-          <w:ilvl w:val="0"/>
-          <w:numId w:val="6"/>
-        </w:numPr>
-      </w:pPr>
-      <w:r>
-        <w:t>Living Room Seats (for jumping on and looking at photos)</w:t>
-      </w:r>
-    </w:p>
-    <w:p>
-      <w:pPr>
-        <w:numPr>
-          <w:ilvl w:val="0"/>
-          <w:numId w:val="6"/>
-        </w:numPr>
-      </w:pPr>
-      <w:r>
-        <w:t>Hiking Backpack</w:t>
-      </w:r>
-    </w:p>
-    <w:p>
-      <w:pPr>
-        <w:numPr>
-          <w:ilvl w:val="0"/>
-          <w:numId w:val="6"/>
-        </w:numPr>
-      </w:pPr>
-      <w:r>
-        <w:t>Jacket</w:t>
-      </w:r>
-    </w:p>
-    <w:p>
-      <w:pPr>
-        <w:numPr>
-          <w:ilvl w:val="0"/>
-          <w:numId w:val="6"/>
-        </w:numPr>
-      </w:pPr>
-      <w:r>
-        <w:t>Playbill</w:t>
-      </w:r>
-    </w:p>
-    <w:p>
-      <w:pPr>
         <w:contextualSpacing w:val="0"/>
       </w:pPr>
     </w:p>
@@ -485,10 +422,7 @@
         </w:numPr>
       </w:pPr>
       <w:r>
-        <w:t xml:space="preserve">Owner and </w:t>
-      </w:r>
-      <w:r>
-        <w:t>family (parents or siblings with younger owner)</w:t>
+        <w:t>Owner and family (parents or siblings with younger owner)</w:t>
       </w:r>
     </w:p>
     <w:p>
@@ -543,10 +477,7 @@
         </w:numPr>
       </w:pPr>
       <w:r>
-        <w:t>Owner with Partner (maybe a hike, possib</w:t>
-      </w:r>
-      <w:r>
-        <w:t>ly with dog)</w:t>
+        <w:t>Owner with Partner (maybe a hike, possibly with dog)</w:t>
       </w:r>
     </w:p>
     <w:p>
@@ -557,10 +488,7 @@
         </w:numPr>
       </w:pPr>
       <w:r>
-        <w:t>Owner with Partner (</w:t>
-      </w:r>
-      <w:r>
-        <w:t>nice romantic shot)</w:t>
+        <w:t>Owner with Partner (nice romantic shot)</w:t>
       </w:r>
     </w:p>
     <w:p>
@@ -628,10 +556,7 @@
         </w:numPr>
       </w:pPr>
       <w:r>
-        <w:t>Some item (or items) having to do with</w:t>
-      </w:r>
-      <w:r>
-        <w:t xml:space="preserve"> Partner</w:t>
+        <w:t>Some item (or items) having to do with Partner</w:t>
       </w:r>
     </w:p>
     <w:sectPr>
@@ -645,7 +570,7 @@
 </file>
 
 <file path=word/numbering.xml><?xml version="1.0" encoding="utf-8"?>
-<w:numbering xmlns:wpc="http://schemas.microsoft.com/office/word/2010/wordprocessingCanvas" xmlns:cx="http://schemas.microsoft.com/office/drawing/2014/chartex" xmlns:cx1="http://schemas.microsoft.com/office/drawing/2015/9/8/chartex" xmlns:cx2="http://schemas.microsoft.com/office/drawing/2015/10/21/chartex" xmlns:cx3="http://schemas.microsoft.com/office/drawing/2016/5/9/chartex" xmlns:cx4="http://schemas.microsoft.com/office/drawing/2016/5/10/chartex" xmlns:cx5="http://schemas.microsoft.com/office/drawing/2016/5/11/chartex" xmlns:cx6="http://schemas.microsoft.com/office/drawing/2016/5/12/chartex" xmlns:cx7="http://schemas.microsoft.com/office/drawing/2016/5/13/chartex" xmlns:cx8="http://schemas.microsoft.com/office/drawing/2016/5/14/chartex" xmlns:mc="http://schemas.openxmlformats.org/markup-compatibility/2006" xmlns:aink="http://schemas.microsoft.com/office/drawing/2016/ink" xmlns:am3d="http://schemas.microsoft.com/office/drawing/2017/model3d" xmlns:o="urn:schemas-microsoft-com:office:office" xmlns:r="http://schemas.openxmlformats.org/officeDocument/2006/relationships" xmlns:m="http://schemas.openxmlformats.org/officeDocument/2006/math" xmlns:v="urn:schemas-microsoft-com:vml" xmlns:wp14="http://schemas.microsoft.com/office/word/2010/wordprocessingDrawing" xmlns:wp="http://schemas.openxmlformats.org/drawingml/2006/wordprocessingDrawing" xmlns:w10="urn:schemas-microsoft-com:office:word" xmlns:w="http://schemas.openxmlformats.org/wordprocessingml/2006/main" xmlns:w14="http://schemas.microsoft.com/office/word/2010/wordml" xmlns:w15="http://schemas.microsoft.com/office/word/2012/wordml" xmlns:w16cid="http://schemas.microsoft.com/office/word/2016/wordml/cid" xmlns:w16se="http://schemas.microsoft.com/office/word/2015/wordml/symex" xmlns:wpg="http://schemas.microsoft.com/office/word/2010/wordprocessingGroup" xmlns:wpi="http://schemas.microsoft.com/office/word/2010/wordprocessingInk" xmlns:wne="http://schemas.microsoft.com/office/word/2006/wordml" xmlns:wps="http://schemas.microsoft.com/office/word/2010/wordprocessingShape" mc:Ignorable="w14 w15 w16se w16cid wp14">
+<w:numbering xmlns:wpc="http://schemas.microsoft.com/office/word/2010/wordprocessingCanvas" xmlns:cx="http://schemas.microsoft.com/office/drawing/2014/chartex" xmlns:cx1="http://schemas.microsoft.com/office/drawing/2015/9/8/chartex" xmlns:mc="http://schemas.openxmlformats.org/markup-compatibility/2006" xmlns:o="urn:schemas-microsoft-com:office:office" xmlns:r="http://schemas.openxmlformats.org/officeDocument/2006/relationships" xmlns:m="http://schemas.openxmlformats.org/officeDocument/2006/math" xmlns:v="urn:schemas-microsoft-com:vml" xmlns:wp14="http://schemas.microsoft.com/office/word/2010/wordprocessingDrawing" xmlns:wp="http://schemas.openxmlformats.org/drawingml/2006/wordprocessingDrawing" xmlns:w10="urn:schemas-microsoft-com:office:word" xmlns:w="http://schemas.openxmlformats.org/wordprocessingml/2006/main" xmlns:w14="http://schemas.microsoft.com/office/word/2010/wordml" xmlns:w15="http://schemas.microsoft.com/office/word/2012/wordml" xmlns:w16se="http://schemas.microsoft.com/office/word/2015/wordml/symex" xmlns:wpg="http://schemas.microsoft.com/office/word/2010/wordprocessingGroup" xmlns:wpi="http://schemas.microsoft.com/office/word/2010/wordprocessingInk" xmlns:wne="http://schemas.microsoft.com/office/word/2006/wordml" xmlns:wps="http://schemas.microsoft.com/office/word/2010/wordprocessingShape" mc:Ignorable="w14 w15 w16se wp14">
   <w:abstractNum w:abstractNumId="0" w15:restartNumberingAfterBreak="0">
     <w:nsid w:val="04DD5413"/>
     <w:multiLevelType w:val="multilevel"/>
@@ -1346,7 +1271,7 @@
 </file>
 
 <file path=word/styles.xml><?xml version="1.0" encoding="utf-8"?>
-<w:styles xmlns:mc="http://schemas.openxmlformats.org/markup-compatibility/2006" xmlns:r="http://schemas.openxmlformats.org/officeDocument/2006/relationships" xmlns:w="http://schemas.openxmlformats.org/wordprocessingml/2006/main" xmlns:w14="http://schemas.microsoft.com/office/word/2010/wordml" xmlns:w15="http://schemas.microsoft.com/office/word/2012/wordml" xmlns:w16cid="http://schemas.microsoft.com/office/word/2016/wordml/cid" xmlns:w16se="http://schemas.microsoft.com/office/word/2015/wordml/symex" mc:Ignorable="w14 w15 w16se w16cid">
+<w:styles xmlns:mc="http://schemas.openxmlformats.org/markup-compatibility/2006" xmlns:r="http://schemas.openxmlformats.org/officeDocument/2006/relationships" xmlns:w="http://schemas.openxmlformats.org/wordprocessingml/2006/main" xmlns:w14="http://schemas.microsoft.com/office/word/2010/wordml" xmlns:w15="http://schemas.microsoft.com/office/word/2012/wordml" xmlns:w16se="http://schemas.microsoft.com/office/word/2015/wordml/symex" mc:Ignorable="w14 w15 w16se">
   <w:docDefaults>
     <w:rPrDefault>
       <w:rPr>
@@ -1363,7 +1288,7 @@
       </w:pPr>
     </w:pPrDefault>
   </w:docDefaults>
-  <w:latentStyles w:defLockedState="0" w:defUIPriority="99" w:defSemiHidden="0" w:defUnhideWhenUsed="0" w:defQFormat="0" w:count="375">
+  <w:latentStyles w:defLockedState="0" w:defUIPriority="99" w:defSemiHidden="0" w:defUnhideWhenUsed="0" w:defQFormat="0" w:count="371">
     <w:lsdException w:name="Normal" w:uiPriority="0" w:qFormat="1"/>
     <w:lsdException w:name="heading 1" w:uiPriority="9" w:qFormat="1"/>
     <w:lsdException w:name="heading 2" w:semiHidden="1" w:uiPriority="9" w:unhideWhenUsed="1" w:qFormat="1"/>
@@ -1735,10 +1660,6 @@
     <w:lsdException w:name="List Table 5 Dark Accent 6" w:uiPriority="50"/>
     <w:lsdException w:name="List Table 6 Colorful Accent 6" w:uiPriority="51"/>
     <w:lsdException w:name="List Table 7 Colorful Accent 6" w:uiPriority="52"/>
-    <w:lsdException w:name="Mention" w:semiHidden="1" w:unhideWhenUsed="1"/>
-    <w:lsdException w:name="Smart Hyperlink" w:semiHidden="1" w:unhideWhenUsed="1"/>
-    <w:lsdException w:name="Hashtag" w:semiHidden="1" w:unhideWhenUsed="1"/>
-    <w:lsdException w:name="Unresolved Mention" w:semiHidden="1" w:unhideWhenUsed="1"/>
   </w:latentStyles>
   <w:style w:type="paragraph" w:default="1" w:styleId="Normal">
     <w:name w:val="Normal"/>

</xml_diff>

<commit_message>
Started Photos Folder, edited voice lines, tagged cuts in narrative doc.
</commit_message>
<xml_diff>
--- a/Writing/Good Boy narrative docs.docx
+++ b/Writing/Good Boy narrative docs.docx
@@ -398,11 +398,101 @@
       <w:r>
         <w:t xml:space="preserve"> [Pre-Crumple]</w:t>
       </w:r>
+    </w:p>
+    <w:p>
+      <w:pPr>
+        <w:contextualSpacing w:val="0"/>
+      </w:pPr>
+    </w:p>
+    <w:p>
+      <w:pPr>
+        <w:contextualSpacing w:val="0"/>
+      </w:pPr>
+      <w:r>
+        <w:t>Pictures-</w:t>
+      </w:r>
+    </w:p>
+    <w:p>
+      <w:pPr>
+        <w:numPr>
+          <w:ilvl w:val="0"/>
+          <w:numId w:val="5"/>
+        </w:numPr>
+      </w:pPr>
+      <w:r>
+        <w:t>Owner and family (parents or siblings with younger owner)</w:t>
+      </w:r>
+    </w:p>
+    <w:p>
+      <w:pPr>
+        <w:numPr>
+          <w:ilvl w:val="0"/>
+          <w:numId w:val="5"/>
+        </w:numPr>
+      </w:pPr>
+      <w:r>
+        <w:t>Owner and younger friends</w:t>
+      </w:r>
+    </w:p>
+    <w:p>
+      <w:pPr>
+        <w:numPr>
+          <w:ilvl w:val="0"/>
+          <w:numId w:val="5"/>
+        </w:numPr>
+      </w:pPr>
+      <w:r>
+        <w:t>Something to do with 70s New York</w:t>
+      </w:r>
       <w:bookmarkStart w:id="0" w:name="_GoBack"/>
       <w:bookmarkEnd w:id="0"/>
     </w:p>
     <w:p>
       <w:pPr>
+        <w:numPr>
+          <w:ilvl w:val="0"/>
+          <w:numId w:val="5"/>
+        </w:numPr>
+      </w:pPr>
+      <w:r>
+        <w:t>Puppy Picture</w:t>
+      </w:r>
+    </w:p>
+    <w:p>
+      <w:pPr>
+        <w:numPr>
+          <w:ilvl w:val="0"/>
+          <w:numId w:val="5"/>
+        </w:numPr>
+      </w:pPr>
+      <w:r>
+        <w:t>Grown Dog Picture</w:t>
+      </w:r>
+    </w:p>
+    <w:p>
+      <w:pPr>
+        <w:numPr>
+          <w:ilvl w:val="0"/>
+          <w:numId w:val="5"/>
+        </w:numPr>
+      </w:pPr>
+      <w:r>
+        <w:t>Owner with Partner (maybe a hike, possibly with dog)</w:t>
+      </w:r>
+    </w:p>
+    <w:p>
+      <w:pPr>
+        <w:numPr>
+          <w:ilvl w:val="0"/>
+          <w:numId w:val="5"/>
+        </w:numPr>
+      </w:pPr>
+      <w:r>
+        <w:t>Owner with Partner (nice romantic shot)</w:t>
+      </w:r>
+    </w:p>
+    <w:p>
+      <w:pPr>
         <w:contextualSpacing w:val="0"/>
       </w:pPr>
     </w:p>
@@ -411,96 +501,6 @@
         <w:contextualSpacing w:val="0"/>
       </w:pPr>
       <w:r>
-        <w:t>Pictures-</w:t>
-      </w:r>
-    </w:p>
-    <w:p>
-      <w:pPr>
-        <w:numPr>
-          <w:ilvl w:val="0"/>
-          <w:numId w:val="5"/>
-        </w:numPr>
-      </w:pPr>
-      <w:r>
-        <w:t>Owner and family (parents or siblings with younger owner)</w:t>
-      </w:r>
-    </w:p>
-    <w:p>
-      <w:pPr>
-        <w:numPr>
-          <w:ilvl w:val="0"/>
-          <w:numId w:val="5"/>
-        </w:numPr>
-      </w:pPr>
-      <w:r>
-        <w:t>Owner and younger friends</w:t>
-      </w:r>
-    </w:p>
-    <w:p>
-      <w:pPr>
-        <w:numPr>
-          <w:ilvl w:val="0"/>
-          <w:numId w:val="5"/>
-        </w:numPr>
-      </w:pPr>
-      <w:r>
-        <w:t>Something to do with 70s New York</w:t>
-      </w:r>
-    </w:p>
-    <w:p>
-      <w:pPr>
-        <w:numPr>
-          <w:ilvl w:val="0"/>
-          <w:numId w:val="5"/>
-        </w:numPr>
-      </w:pPr>
-      <w:r>
-        <w:t>Puppy Picture</w:t>
-      </w:r>
-    </w:p>
-    <w:p>
-      <w:pPr>
-        <w:numPr>
-          <w:ilvl w:val="0"/>
-          <w:numId w:val="5"/>
-        </w:numPr>
-      </w:pPr>
-      <w:r>
-        <w:t>Grown Dog Picture</w:t>
-      </w:r>
-    </w:p>
-    <w:p>
-      <w:pPr>
-        <w:numPr>
-          <w:ilvl w:val="0"/>
-          <w:numId w:val="5"/>
-        </w:numPr>
-      </w:pPr>
-      <w:r>
-        <w:t>Owner with Partner (maybe a hike, possibly with dog)</w:t>
-      </w:r>
-    </w:p>
-    <w:p>
-      <w:pPr>
-        <w:numPr>
-          <w:ilvl w:val="0"/>
-          <w:numId w:val="5"/>
-        </w:numPr>
-      </w:pPr>
-      <w:r>
-        <w:t>Owner with Partner (nice romantic shot)</w:t>
-      </w:r>
-    </w:p>
-    <w:p>
-      <w:pPr>
-        <w:contextualSpacing w:val="0"/>
-      </w:pPr>
-    </w:p>
-    <w:p>
-      <w:pPr>
-        <w:contextualSpacing w:val="0"/>
-      </w:pPr>
-      <w:r>
         <w:t>Environmental Objects</w:t>
       </w:r>
     </w:p>
@@ -525,6 +525,9 @@
       <w:r>
         <w:t>Bike Helmet (matches from picture)</w:t>
       </w:r>
+      <w:r>
+        <w:t xml:space="preserve"> [Cut]</w:t>
+      </w:r>
     </w:p>
     <w:p>
       <w:pPr>
@@ -545,7 +548,18 @@
         </w:numPr>
       </w:pPr>
       <w:r>
-        <w:t>Bike (matches picture)</w:t>
+        <w:t xml:space="preserve">Bike (matches </w:t>
+      </w:r>
+      <w:proofErr w:type="gramStart"/>
+      <w:r>
+        <w:t>picture)</w:t>
+      </w:r>
+      <w:r>
+        <w:t>[</w:t>
+      </w:r>
+      <w:proofErr w:type="gramEnd"/>
+      <w:r>
+        <w:t>Cut]</w:t>
       </w:r>
     </w:p>
     <w:p>

</xml_diff>